<commit_message>
Second commit in third assignment
</commit_message>
<xml_diff>
--- a/Graded Assignment Networking and Servers AK.docx
+++ b/Graded Assignment Networking and Servers AK.docx
@@ -22,25 +22,7 @@
           <w:sz w:val="24"/>
           <w:szCs w:val="24"/>
         </w:rPr>
-        <w:t>Q-1. Deploy a website on localhost using either apache2 or Nginx. Create a DNS name for this</w:t>
-      </w:r>
-      <w:r>
-        <w:rPr>
-          <w:rFonts w:eastAsia="ArialMT" w:cstheme="minorHAnsi"/>
-          <w:color w:val="000000"/>
-          <w:sz w:val="24"/>
-          <w:szCs w:val="24"/>
-        </w:rPr>
-        <w:t xml:space="preserve"> </w:t>
-      </w:r>
-      <w:r>
-        <w:rPr>
-          <w:rFonts w:eastAsia="ArialMT" w:cstheme="minorHAnsi"/>
-          <w:color w:val="000000"/>
-          <w:sz w:val="24"/>
-          <w:szCs w:val="24"/>
-        </w:rPr>
-        <w:t>website as ‘</w:t>
+        <w:t>Q-1. Deploy a website on localhost using either apache2 or Nginx. Create a DNS name for this website as ‘</w:t>
       </w:r>
       <w:proofErr w:type="spellStart"/>
       <w:r>
@@ -60,25 +42,7 @@
           <w:sz w:val="24"/>
           <w:szCs w:val="24"/>
         </w:rPr>
-        <w:t>’. You can use any web template you want or can write your own</w:t>
-      </w:r>
-      <w:r>
-        <w:rPr>
-          <w:rFonts w:eastAsia="ArialMT" w:cstheme="minorHAnsi"/>
-          <w:color w:val="000000"/>
-          <w:sz w:val="24"/>
-          <w:szCs w:val="24"/>
-        </w:rPr>
-        <w:t xml:space="preserve"> </w:t>
-      </w:r>
-      <w:r>
-        <w:rPr>
-          <w:rFonts w:eastAsia="ArialMT" w:cstheme="minorHAnsi"/>
-          <w:color w:val="000000"/>
-          <w:sz w:val="24"/>
-          <w:szCs w:val="24"/>
-        </w:rPr>
-        <w:t>simple HTML code.</w:t>
+        <w:t>’. You can use any web template you want or can write your own simple HTML code.</w:t>
       </w:r>
     </w:p>
     <w:p>
@@ -245,25 +209,7 @@
           <w:sz w:val="24"/>
           <w:szCs w:val="24"/>
         </w:rPr>
-        <w:t>Open a web browser and navigate to http://localhost/. You should see the Nginx default page if</w:t>
-      </w:r>
-      <w:r>
-        <w:rPr>
-          <w:rFonts w:eastAsia="ArialMT" w:cstheme="minorHAnsi"/>
-          <w:color w:val="000000"/>
-          <w:sz w:val="24"/>
-          <w:szCs w:val="24"/>
-        </w:rPr>
-        <w:t xml:space="preserve"> </w:t>
-      </w:r>
-      <w:r>
-        <w:rPr>
-          <w:rFonts w:eastAsia="ArialMT" w:cstheme="minorHAnsi"/>
-          <w:color w:val="000000"/>
-          <w:sz w:val="24"/>
-          <w:szCs w:val="24"/>
-        </w:rPr>
-        <w:t>the installation was successful.</w:t>
+        <w:t>Open a web browser and navigate to http://localhost/. You should see the Nginx default page if the installation was successful.</w:t>
       </w:r>
     </w:p>
     <w:p>
@@ -694,8 +640,6 @@
       <w:r>
         <w:t>nginx</w:t>
       </w:r>
-      <w:bookmarkStart w:id="0" w:name="_GoBack"/>
-      <w:bookmarkEnd w:id="0"/>
       <w:proofErr w:type="spellEnd"/>
     </w:p>
     <w:p>
@@ -835,6 +779,11 @@
       </w:r>
     </w:p>
     <w:p>
+      <w:pPr>
+        <w:tabs>
+          <w:tab w:val="left" w:pos="8250"/>
+        </w:tabs>
+      </w:pPr>
       <w:r>
         <w:t xml:space="preserve">Step 11: Open the browser and test the website, navigate to </w:t>
       </w:r>
@@ -849,8 +798,3976 @@
       <w:r>
         <w:t xml:space="preserve"> </w:t>
       </w:r>
-    </w:p>
-    <w:p/>
+      <w:r>
+        <w:tab/>
+      </w:r>
+    </w:p>
+    <w:p>
+      <w:pPr>
+        <w:tabs>
+          <w:tab w:val="left" w:pos="8250"/>
+        </w:tabs>
+      </w:pPr>
+    </w:p>
+    <w:p>
+      <w:pPr>
+        <w:tabs>
+          <w:tab w:val="left" w:pos="8250"/>
+        </w:tabs>
+      </w:pPr>
+    </w:p>
+    <w:p>
+      <w:pPr>
+        <w:autoSpaceDE w:val="0"/>
+        <w:autoSpaceDN w:val="0"/>
+        <w:adjustRightInd w:val="0"/>
+        <w:spacing w:after="0" w:line="240" w:lineRule="auto"/>
+        <w:rPr>
+          <w:rFonts w:eastAsia="ArialMT" w:cstheme="minorHAnsi"/>
+          <w:sz w:val="24"/>
+          <w:szCs w:val="24"/>
+        </w:rPr>
+      </w:pPr>
+      <w:r>
+        <w:rPr>
+          <w:rFonts w:eastAsia="ArialMT" w:cstheme="minorHAnsi"/>
+          <w:sz w:val="24"/>
+          <w:szCs w:val="24"/>
+        </w:rPr>
+        <w:lastRenderedPageBreak/>
+        <w:t>Q-2. A website can have many subdomains and different services are running on them. Write a</w:t>
+      </w:r>
+    </w:p>
+    <w:p>
+      <w:pPr>
+        <w:autoSpaceDE w:val="0"/>
+        <w:autoSpaceDN w:val="0"/>
+        <w:adjustRightInd w:val="0"/>
+        <w:spacing w:after="0" w:line="240" w:lineRule="auto"/>
+        <w:rPr>
+          <w:rFonts w:eastAsia="ArialMT" w:cstheme="minorHAnsi"/>
+          <w:sz w:val="24"/>
+          <w:szCs w:val="24"/>
+        </w:rPr>
+      </w:pPr>
+      <w:r>
+        <w:rPr>
+          <w:rFonts w:eastAsia="ArialMT" w:cstheme="minorHAnsi"/>
+          <w:sz w:val="24"/>
+          <w:szCs w:val="24"/>
+        </w:rPr>
+        <w:t>Python script to check the status of the subdomains which are up or down. The script should</w:t>
+      </w:r>
+    </w:p>
+    <w:p>
+      <w:pPr>
+        <w:autoSpaceDE w:val="0"/>
+        <w:autoSpaceDN w:val="0"/>
+        <w:adjustRightInd w:val="0"/>
+        <w:spacing w:after="0" w:line="240" w:lineRule="auto"/>
+        <w:rPr>
+          <w:rFonts w:eastAsia="ArialMT" w:cstheme="minorHAnsi"/>
+          <w:sz w:val="24"/>
+          <w:szCs w:val="24"/>
+        </w:rPr>
+      </w:pPr>
+      <w:r>
+        <w:rPr>
+          <w:rFonts w:eastAsia="ArialMT" w:cstheme="minorHAnsi"/>
+          <w:sz w:val="24"/>
+          <w:szCs w:val="24"/>
+        </w:rPr>
+        <w:t>automatically check the status every minute and should update it in tabular format on the</w:t>
+      </w:r>
+    </w:p>
+    <w:p>
+      <w:pPr>
+        <w:autoSpaceDE w:val="0"/>
+        <w:autoSpaceDN w:val="0"/>
+        <w:adjustRightInd w:val="0"/>
+        <w:spacing w:after="0" w:line="240" w:lineRule="auto"/>
+        <w:rPr>
+          <w:rFonts w:eastAsia="ArialMT" w:cstheme="minorHAnsi"/>
+          <w:sz w:val="24"/>
+          <w:szCs w:val="24"/>
+        </w:rPr>
+      </w:pPr>
+      <w:r>
+        <w:rPr>
+          <w:rFonts w:eastAsia="ArialMT" w:cstheme="minorHAnsi"/>
+          <w:sz w:val="24"/>
+          <w:szCs w:val="24"/>
+        </w:rPr>
+        <w:t>screen.</w:t>
+      </w:r>
+    </w:p>
+    <w:p>
+      <w:pPr>
+        <w:tabs>
+          <w:tab w:val="left" w:pos="8250"/>
+        </w:tabs>
+        <w:rPr>
+          <w:rFonts w:eastAsia="ArialMT" w:cstheme="minorHAnsi"/>
+          <w:sz w:val="24"/>
+          <w:szCs w:val="24"/>
+        </w:rPr>
+      </w:pPr>
+      <w:r>
+        <w:rPr>
+          <w:rFonts w:eastAsia="ArialMT" w:cstheme="minorHAnsi"/>
+          <w:sz w:val="24"/>
+          <w:szCs w:val="24"/>
+        </w:rPr>
+        <w:t>Write documentation of it.</w:t>
+      </w:r>
+    </w:p>
+    <w:p>
+      <w:pPr>
+        <w:tabs>
+          <w:tab w:val="left" w:pos="8250"/>
+        </w:tabs>
+        <w:rPr>
+          <w:rStyle w:val="Hyperlink"/>
+          <w:rFonts w:cstheme="minorHAnsi"/>
+          <w:sz w:val="24"/>
+          <w:szCs w:val="24"/>
+        </w:rPr>
+      </w:pPr>
+      <w:r>
+        <w:rPr>
+          <w:rFonts w:cstheme="minorHAnsi"/>
+          <w:sz w:val="24"/>
+          <w:szCs w:val="24"/>
+        </w:rPr>
+        <w:t xml:space="preserve">GITHUB Repository Link - </w:t>
+      </w:r>
+      <w:hyperlink r:id="rId17" w:history="1">
+        <w:r>
+          <w:rPr>
+            <w:rStyle w:val="Hyperlink"/>
+            <w:rFonts w:cstheme="minorHAnsi"/>
+            <w:sz w:val="24"/>
+            <w:szCs w:val="24"/>
+          </w:rPr>
+          <w:t>https://github.com/ada7git/gradedass_networking</w:t>
+        </w:r>
+      </w:hyperlink>
+    </w:p>
+    <w:p>
+      <w:pPr>
+        <w:tabs>
+          <w:tab w:val="left" w:pos="8250"/>
+        </w:tabs>
+        <w:rPr>
+          <w:rFonts w:cstheme="minorHAnsi"/>
+          <w:sz w:val="24"/>
+          <w:szCs w:val="24"/>
+        </w:rPr>
+      </w:pPr>
+    </w:p>
+    <w:p>
+      <w:pPr>
+        <w:autoSpaceDE w:val="0"/>
+        <w:autoSpaceDN w:val="0"/>
+        <w:adjustRightInd w:val="0"/>
+        <w:spacing w:after="0" w:line="240" w:lineRule="auto"/>
+        <w:rPr>
+          <w:rFonts w:eastAsia="ArialMT" w:cstheme="minorHAnsi"/>
+          <w:color w:val="000000"/>
+          <w:sz w:val="24"/>
+          <w:szCs w:val="24"/>
+        </w:rPr>
+      </w:pPr>
+      <w:r>
+        <w:rPr>
+          <w:rFonts w:eastAsia="ArialMT" w:cstheme="minorHAnsi"/>
+          <w:color w:val="000000"/>
+          <w:sz w:val="24"/>
+          <w:szCs w:val="24"/>
+        </w:rPr>
+        <w:t>Task 3:</w:t>
+      </w:r>
+    </w:p>
+    <w:p>
+      <w:pPr>
+        <w:autoSpaceDE w:val="0"/>
+        <w:autoSpaceDN w:val="0"/>
+        <w:adjustRightInd w:val="0"/>
+        <w:spacing w:after="0" w:line="240" w:lineRule="auto"/>
+        <w:rPr>
+          <w:rFonts w:eastAsia="ArialMT" w:cstheme="minorHAnsi"/>
+          <w:color w:val="000000"/>
+          <w:sz w:val="24"/>
+          <w:szCs w:val="24"/>
+        </w:rPr>
+      </w:pPr>
+      <w:r>
+        <w:rPr>
+          <w:rFonts w:eastAsia="ArialMT" w:cstheme="minorHAnsi"/>
+          <w:color w:val="000000"/>
+          <w:sz w:val="24"/>
+          <w:szCs w:val="24"/>
+        </w:rPr>
+        <w:t>Virtual Machine (VM) - Overview</w:t>
+      </w:r>
+    </w:p>
+    <w:p>
+      <w:pPr>
+        <w:autoSpaceDE w:val="0"/>
+        <w:autoSpaceDN w:val="0"/>
+        <w:adjustRightInd w:val="0"/>
+        <w:spacing w:after="0" w:line="240" w:lineRule="auto"/>
+        <w:rPr>
+          <w:rFonts w:eastAsia="ArialMT" w:cstheme="minorHAnsi"/>
+          <w:color w:val="000000"/>
+          <w:sz w:val="24"/>
+          <w:szCs w:val="24"/>
+        </w:rPr>
+      </w:pPr>
+      <w:r>
+        <w:rPr>
+          <w:rFonts w:eastAsia="ArialMT" w:cstheme="minorHAnsi"/>
+          <w:color w:val="000000"/>
+          <w:sz w:val="24"/>
+          <w:szCs w:val="24"/>
+        </w:rPr>
+        <w:t>A virtual machine (VM) is a software emulation of a physical computer that runs an operating</w:t>
+      </w:r>
+    </w:p>
+    <w:p>
+      <w:pPr>
+        <w:autoSpaceDE w:val="0"/>
+        <w:autoSpaceDN w:val="0"/>
+        <w:adjustRightInd w:val="0"/>
+        <w:spacing w:after="0" w:line="240" w:lineRule="auto"/>
+        <w:rPr>
+          <w:rFonts w:eastAsia="ArialMT" w:cstheme="minorHAnsi"/>
+          <w:color w:val="000000"/>
+          <w:sz w:val="24"/>
+          <w:szCs w:val="24"/>
+        </w:rPr>
+      </w:pPr>
+      <w:r>
+        <w:rPr>
+          <w:rFonts w:eastAsia="ArialMT" w:cstheme="minorHAnsi"/>
+          <w:color w:val="000000"/>
+          <w:sz w:val="24"/>
+          <w:szCs w:val="24"/>
+        </w:rPr>
+        <w:t>system and applications just like a physical machine. VMs allow you to create multiple isolated</w:t>
+      </w:r>
+    </w:p>
+    <w:p>
+      <w:pPr>
+        <w:autoSpaceDE w:val="0"/>
+        <w:autoSpaceDN w:val="0"/>
+        <w:adjustRightInd w:val="0"/>
+        <w:spacing w:after="0" w:line="240" w:lineRule="auto"/>
+        <w:rPr>
+          <w:rFonts w:eastAsia="ArialMT" w:cstheme="minorHAnsi"/>
+          <w:color w:val="000000"/>
+          <w:sz w:val="24"/>
+          <w:szCs w:val="24"/>
+        </w:rPr>
+      </w:pPr>
+      <w:r>
+        <w:rPr>
+          <w:rFonts w:eastAsia="ArialMT" w:cstheme="minorHAnsi"/>
+          <w:color w:val="000000"/>
+          <w:sz w:val="24"/>
+          <w:szCs w:val="24"/>
+        </w:rPr>
+        <w:t>environments on a single physical host, each with its own virtual hardware configuration. This</w:t>
+      </w:r>
+    </w:p>
+    <w:p>
+      <w:pPr>
+        <w:autoSpaceDE w:val="0"/>
+        <w:autoSpaceDN w:val="0"/>
+        <w:adjustRightInd w:val="0"/>
+        <w:spacing w:after="0" w:line="240" w:lineRule="auto"/>
+        <w:rPr>
+          <w:rFonts w:eastAsia="ArialMT" w:cstheme="minorHAnsi"/>
+          <w:color w:val="000000"/>
+          <w:sz w:val="24"/>
+          <w:szCs w:val="24"/>
+        </w:rPr>
+      </w:pPr>
+      <w:r>
+        <w:rPr>
+          <w:rFonts w:eastAsia="ArialMT" w:cstheme="minorHAnsi"/>
+          <w:color w:val="000000"/>
+          <w:sz w:val="24"/>
+          <w:szCs w:val="24"/>
+        </w:rPr>
+        <w:t>virtualization technology provides several advantages, such as the ability to run multiple</w:t>
+      </w:r>
+    </w:p>
+    <w:p>
+      <w:pPr>
+        <w:autoSpaceDE w:val="0"/>
+        <w:autoSpaceDN w:val="0"/>
+        <w:adjustRightInd w:val="0"/>
+        <w:spacing w:after="0" w:line="240" w:lineRule="auto"/>
+        <w:rPr>
+          <w:rFonts w:eastAsia="ArialMT" w:cstheme="minorHAnsi"/>
+          <w:color w:val="000000"/>
+          <w:sz w:val="24"/>
+          <w:szCs w:val="24"/>
+        </w:rPr>
+      </w:pPr>
+      <w:r>
+        <w:rPr>
+          <w:rFonts w:eastAsia="ArialMT" w:cstheme="minorHAnsi"/>
+          <w:color w:val="000000"/>
+          <w:sz w:val="24"/>
+          <w:szCs w:val="24"/>
+        </w:rPr>
+        <w:t>operating systems on a single physical machine, easy migration of VMs between different hosts,</w:t>
+      </w:r>
+    </w:p>
+    <w:p>
+      <w:pPr>
+        <w:autoSpaceDE w:val="0"/>
+        <w:autoSpaceDN w:val="0"/>
+        <w:adjustRightInd w:val="0"/>
+        <w:spacing w:after="0" w:line="240" w:lineRule="auto"/>
+        <w:rPr>
+          <w:rFonts w:eastAsia="ArialMT" w:cstheme="minorHAnsi"/>
+          <w:color w:val="000000"/>
+          <w:sz w:val="24"/>
+          <w:szCs w:val="24"/>
+        </w:rPr>
+      </w:pPr>
+      <w:r>
+        <w:rPr>
+          <w:rFonts w:eastAsia="ArialMT" w:cstheme="minorHAnsi"/>
+          <w:color w:val="000000"/>
+          <w:sz w:val="24"/>
+          <w:szCs w:val="24"/>
+        </w:rPr>
+        <w:t>and improved resource utilization.</w:t>
+      </w:r>
+    </w:p>
+    <w:p>
+      <w:pPr>
+        <w:autoSpaceDE w:val="0"/>
+        <w:autoSpaceDN w:val="0"/>
+        <w:adjustRightInd w:val="0"/>
+        <w:spacing w:after="0" w:line="240" w:lineRule="auto"/>
+        <w:rPr>
+          <w:rFonts w:eastAsia="ArialMT" w:cstheme="minorHAnsi"/>
+          <w:color w:val="000000"/>
+          <w:sz w:val="24"/>
+          <w:szCs w:val="24"/>
+        </w:rPr>
+      </w:pPr>
+      <w:r>
+        <w:rPr>
+          <w:rFonts w:eastAsia="ArialMT" w:cstheme="minorHAnsi"/>
+          <w:color w:val="000000"/>
+          <w:sz w:val="24"/>
+          <w:szCs w:val="24"/>
+        </w:rPr>
+        <w:t>The virtualization layer called the hypervisor, is responsible for managing the VMs and enabling</w:t>
+      </w:r>
+    </w:p>
+    <w:p>
+      <w:pPr>
+        <w:autoSpaceDE w:val="0"/>
+        <w:autoSpaceDN w:val="0"/>
+        <w:adjustRightInd w:val="0"/>
+        <w:spacing w:after="0" w:line="240" w:lineRule="auto"/>
+        <w:rPr>
+          <w:rFonts w:eastAsia="ArialMT" w:cstheme="minorHAnsi"/>
+          <w:color w:val="000000"/>
+          <w:sz w:val="24"/>
+          <w:szCs w:val="24"/>
+        </w:rPr>
+      </w:pPr>
+      <w:r>
+        <w:rPr>
+          <w:rFonts w:eastAsia="ArialMT" w:cstheme="minorHAnsi"/>
+          <w:color w:val="000000"/>
+          <w:sz w:val="24"/>
+          <w:szCs w:val="24"/>
+        </w:rPr>
+        <w:t>communication between them and the underlying physical hardware. There are two types of</w:t>
+      </w:r>
+    </w:p>
+    <w:p>
+      <w:pPr>
+        <w:autoSpaceDE w:val="0"/>
+        <w:autoSpaceDN w:val="0"/>
+        <w:adjustRightInd w:val="0"/>
+        <w:spacing w:after="0" w:line="240" w:lineRule="auto"/>
+        <w:rPr>
+          <w:rFonts w:eastAsia="ArialMT" w:cstheme="minorHAnsi"/>
+          <w:color w:val="000000"/>
+          <w:sz w:val="24"/>
+          <w:szCs w:val="24"/>
+        </w:rPr>
+      </w:pPr>
+      <w:r>
+        <w:rPr>
+          <w:rFonts w:eastAsia="ArialMT" w:cstheme="minorHAnsi"/>
+          <w:color w:val="000000"/>
+          <w:sz w:val="24"/>
+          <w:szCs w:val="24"/>
+        </w:rPr>
+        <w:t>hypervisors: Type 1 hypervisor (bare-metal) runs directly on the physical hardware, while Type 2</w:t>
+      </w:r>
+    </w:p>
+    <w:p>
+      <w:pPr>
+        <w:autoSpaceDE w:val="0"/>
+        <w:autoSpaceDN w:val="0"/>
+        <w:adjustRightInd w:val="0"/>
+        <w:spacing w:after="0" w:line="240" w:lineRule="auto"/>
+        <w:rPr>
+          <w:rFonts w:eastAsia="ArialMT" w:cstheme="minorHAnsi"/>
+          <w:color w:val="000000"/>
+          <w:sz w:val="24"/>
+          <w:szCs w:val="24"/>
+        </w:rPr>
+      </w:pPr>
+      <w:r>
+        <w:rPr>
+          <w:rFonts w:eastAsia="ArialMT" w:cstheme="minorHAnsi"/>
+          <w:color w:val="000000"/>
+          <w:sz w:val="24"/>
+          <w:szCs w:val="24"/>
+        </w:rPr>
+        <w:t>hypervisor runs on top of an existing operating system.</w:t>
+      </w:r>
+    </w:p>
+    <w:p>
+      <w:pPr>
+        <w:autoSpaceDE w:val="0"/>
+        <w:autoSpaceDN w:val="0"/>
+        <w:adjustRightInd w:val="0"/>
+        <w:spacing w:after="0" w:line="240" w:lineRule="auto"/>
+        <w:rPr>
+          <w:rFonts w:eastAsia="ArialMT" w:cstheme="minorHAnsi"/>
+          <w:color w:val="000000"/>
+          <w:sz w:val="24"/>
+          <w:szCs w:val="24"/>
+        </w:rPr>
+      </w:pPr>
+      <w:r>
+        <w:rPr>
+          <w:rFonts w:eastAsia="ArialMT" w:cstheme="minorHAnsi"/>
+          <w:color w:val="000000"/>
+          <w:sz w:val="24"/>
+          <w:szCs w:val="24"/>
+        </w:rPr>
+        <w:t>Oracle VirtualBox - Overview</w:t>
+      </w:r>
+    </w:p>
+    <w:p>
+      <w:pPr>
+        <w:autoSpaceDE w:val="0"/>
+        <w:autoSpaceDN w:val="0"/>
+        <w:adjustRightInd w:val="0"/>
+        <w:spacing w:after="0" w:line="240" w:lineRule="auto"/>
+        <w:rPr>
+          <w:rFonts w:eastAsia="ArialMT" w:cstheme="minorHAnsi"/>
+          <w:color w:val="000000"/>
+          <w:sz w:val="24"/>
+          <w:szCs w:val="24"/>
+        </w:rPr>
+      </w:pPr>
+      <w:r>
+        <w:rPr>
+          <w:rFonts w:eastAsia="ArialMT" w:cstheme="minorHAnsi"/>
+          <w:color w:val="000000"/>
+          <w:sz w:val="24"/>
+          <w:szCs w:val="24"/>
+        </w:rPr>
+        <w:t>Oracle VirtualBox is a popular Type 2 hypervisor that allows you to create and manage virtual</w:t>
+      </w:r>
+    </w:p>
+    <w:p>
+      <w:pPr>
+        <w:autoSpaceDE w:val="0"/>
+        <w:autoSpaceDN w:val="0"/>
+        <w:adjustRightInd w:val="0"/>
+        <w:spacing w:after="0" w:line="240" w:lineRule="auto"/>
+        <w:rPr>
+          <w:rFonts w:eastAsia="ArialMT" w:cstheme="minorHAnsi"/>
+          <w:color w:val="000000"/>
+          <w:sz w:val="24"/>
+          <w:szCs w:val="24"/>
+        </w:rPr>
+      </w:pPr>
+      <w:r>
+        <w:rPr>
+          <w:rFonts w:eastAsia="ArialMT" w:cstheme="minorHAnsi"/>
+          <w:color w:val="000000"/>
+          <w:sz w:val="24"/>
+          <w:szCs w:val="24"/>
+        </w:rPr>
+        <w:t>machines on your desktop or laptop. It supports a wide range of guest operating systems,</w:t>
+      </w:r>
+    </w:p>
+    <w:p>
+      <w:pPr>
+        <w:autoSpaceDE w:val="0"/>
+        <w:autoSpaceDN w:val="0"/>
+        <w:adjustRightInd w:val="0"/>
+        <w:spacing w:after="0" w:line="240" w:lineRule="auto"/>
+        <w:rPr>
+          <w:rFonts w:eastAsia="ArialMT" w:cstheme="minorHAnsi"/>
+          <w:color w:val="000000"/>
+          <w:sz w:val="24"/>
+          <w:szCs w:val="24"/>
+        </w:rPr>
+      </w:pPr>
+      <w:r>
+        <w:rPr>
+          <w:rFonts w:eastAsia="ArialMT" w:cstheme="minorHAnsi"/>
+          <w:color w:val="000000"/>
+          <w:sz w:val="24"/>
+          <w:szCs w:val="24"/>
+        </w:rPr>
+        <w:t>including Windows, Linux, macOS, and more. VirtualBox is free and open-source, making it an</w:t>
+      </w:r>
+    </w:p>
+    <w:p>
+      <w:pPr>
+        <w:autoSpaceDE w:val="0"/>
+        <w:autoSpaceDN w:val="0"/>
+        <w:adjustRightInd w:val="0"/>
+        <w:spacing w:after="0" w:line="240" w:lineRule="auto"/>
+        <w:rPr>
+          <w:rFonts w:eastAsia="ArialMT" w:cstheme="minorHAnsi"/>
+          <w:color w:val="000000"/>
+          <w:sz w:val="24"/>
+          <w:szCs w:val="24"/>
+        </w:rPr>
+      </w:pPr>
+      <w:r>
+        <w:rPr>
+          <w:rFonts w:eastAsia="ArialMT" w:cstheme="minorHAnsi"/>
+          <w:color w:val="000000"/>
+          <w:sz w:val="24"/>
+          <w:szCs w:val="24"/>
+        </w:rPr>
+        <w:t>excellent choice for developers, testers, and anyone interested in exploring virtualization.</w:t>
+      </w:r>
+    </w:p>
+    <w:p>
+      <w:pPr>
+        <w:autoSpaceDE w:val="0"/>
+        <w:autoSpaceDN w:val="0"/>
+        <w:adjustRightInd w:val="0"/>
+        <w:spacing w:after="0" w:line="240" w:lineRule="auto"/>
+        <w:rPr>
+          <w:rFonts w:eastAsia="ArialMT" w:cstheme="minorHAnsi"/>
+          <w:color w:val="000000"/>
+          <w:sz w:val="24"/>
+          <w:szCs w:val="24"/>
+        </w:rPr>
+      </w:pPr>
+      <w:r>
+        <w:rPr>
+          <w:rFonts w:eastAsia="ArialMT" w:cstheme="minorHAnsi"/>
+          <w:color w:val="000000"/>
+          <w:sz w:val="24"/>
+          <w:szCs w:val="24"/>
+        </w:rPr>
+        <w:t>How to Install VirtualBox</w:t>
+      </w:r>
+    </w:p>
+    <w:p>
+      <w:pPr>
+        <w:autoSpaceDE w:val="0"/>
+        <w:autoSpaceDN w:val="0"/>
+        <w:adjustRightInd w:val="0"/>
+        <w:spacing w:after="0" w:line="240" w:lineRule="auto"/>
+        <w:rPr>
+          <w:rFonts w:eastAsia="ArialMT" w:cstheme="minorHAnsi"/>
+          <w:color w:val="000000"/>
+          <w:sz w:val="24"/>
+          <w:szCs w:val="24"/>
+        </w:rPr>
+      </w:pPr>
+      <w:r>
+        <w:rPr>
+          <w:rFonts w:eastAsia="ArialMT" w:cstheme="minorHAnsi"/>
+          <w:color w:val="000000"/>
+          <w:sz w:val="24"/>
+          <w:szCs w:val="24"/>
+        </w:rPr>
+        <w:t>Here's a step-by-step guide to installing Oracle VirtualBox on your Windows, macOS, or Linux</w:t>
+      </w:r>
+    </w:p>
+    <w:p>
+      <w:pPr>
+        <w:autoSpaceDE w:val="0"/>
+        <w:autoSpaceDN w:val="0"/>
+        <w:adjustRightInd w:val="0"/>
+        <w:spacing w:after="0" w:line="240" w:lineRule="auto"/>
+        <w:rPr>
+          <w:rFonts w:eastAsia="ArialMT" w:cstheme="minorHAnsi"/>
+          <w:color w:val="000000"/>
+          <w:sz w:val="24"/>
+          <w:szCs w:val="24"/>
+        </w:rPr>
+      </w:pPr>
+      <w:r>
+        <w:rPr>
+          <w:rFonts w:eastAsia="ArialMT" w:cstheme="minorHAnsi"/>
+          <w:color w:val="000000"/>
+          <w:sz w:val="24"/>
+          <w:szCs w:val="24"/>
+        </w:rPr>
+        <w:t>computer:</w:t>
+      </w:r>
+    </w:p>
+    <w:p>
+      <w:pPr>
+        <w:autoSpaceDE w:val="0"/>
+        <w:autoSpaceDN w:val="0"/>
+        <w:adjustRightInd w:val="0"/>
+        <w:spacing w:after="0" w:line="240" w:lineRule="auto"/>
+        <w:rPr>
+          <w:rFonts w:eastAsia="ArialMT" w:cstheme="minorHAnsi"/>
+          <w:color w:val="000000"/>
+          <w:sz w:val="24"/>
+          <w:szCs w:val="24"/>
+        </w:rPr>
+      </w:pPr>
+      <w:r>
+        <w:rPr>
+          <w:rFonts w:eastAsia="ArialMT" w:cstheme="minorHAnsi"/>
+          <w:color w:val="000000"/>
+          <w:sz w:val="24"/>
+          <w:szCs w:val="24"/>
+        </w:rPr>
+        <w:t>Step 1: Download VirtualBox</w:t>
+      </w:r>
+    </w:p>
+    <w:p>
+      <w:pPr>
+        <w:autoSpaceDE w:val="0"/>
+        <w:autoSpaceDN w:val="0"/>
+        <w:adjustRightInd w:val="0"/>
+        <w:spacing w:after="0" w:line="240" w:lineRule="auto"/>
+        <w:rPr>
+          <w:rFonts w:eastAsia="ArialMT" w:cstheme="minorHAnsi"/>
+          <w:color w:val="000000"/>
+          <w:sz w:val="24"/>
+          <w:szCs w:val="24"/>
+        </w:rPr>
+      </w:pPr>
+      <w:r>
+        <w:rPr>
+          <w:rFonts w:eastAsia="ArialMT" w:cstheme="minorHAnsi"/>
+          <w:color w:val="000000"/>
+          <w:sz w:val="24"/>
+          <w:szCs w:val="24"/>
+        </w:rPr>
+        <w:t>1. Go to the official VirtualBox website: https://www.virtualbox.org/</w:t>
+      </w:r>
+    </w:p>
+    <w:p>
+      <w:pPr>
+        <w:autoSpaceDE w:val="0"/>
+        <w:autoSpaceDN w:val="0"/>
+        <w:adjustRightInd w:val="0"/>
+        <w:spacing w:after="0" w:line="240" w:lineRule="auto"/>
+        <w:rPr>
+          <w:rFonts w:eastAsia="ArialMT" w:cstheme="minorHAnsi"/>
+          <w:color w:val="000000"/>
+          <w:sz w:val="24"/>
+          <w:szCs w:val="24"/>
+        </w:rPr>
+      </w:pPr>
+      <w:r>
+        <w:rPr>
+          <w:rFonts w:eastAsia="ArialMT" w:cstheme="minorHAnsi"/>
+          <w:color w:val="000000"/>
+          <w:sz w:val="24"/>
+          <w:szCs w:val="24"/>
+        </w:rPr>
+        <w:t>2. Click on the "Downloads" link in the top navigation menu.</w:t>
+      </w:r>
+    </w:p>
+    <w:p>
+      <w:pPr>
+        <w:autoSpaceDE w:val="0"/>
+        <w:autoSpaceDN w:val="0"/>
+        <w:adjustRightInd w:val="0"/>
+        <w:spacing w:after="0" w:line="240" w:lineRule="auto"/>
+        <w:rPr>
+          <w:rFonts w:eastAsia="ArialMT" w:cstheme="minorHAnsi"/>
+          <w:color w:val="000000"/>
+          <w:sz w:val="24"/>
+          <w:szCs w:val="24"/>
+        </w:rPr>
+      </w:pPr>
+      <w:r>
+        <w:rPr>
+          <w:rFonts w:eastAsia="ArialMT" w:cstheme="minorHAnsi"/>
+          <w:color w:val="000000"/>
+          <w:sz w:val="24"/>
+          <w:szCs w:val="24"/>
+        </w:rPr>
+        <w:t>Step 2: Choose the Correct Package</w:t>
+      </w:r>
+    </w:p>
+    <w:p>
+      <w:pPr>
+        <w:autoSpaceDE w:val="0"/>
+        <w:autoSpaceDN w:val="0"/>
+        <w:adjustRightInd w:val="0"/>
+        <w:spacing w:after="0" w:line="240" w:lineRule="auto"/>
+        <w:rPr>
+          <w:rFonts w:eastAsia="ArialMT" w:cstheme="minorHAnsi"/>
+          <w:color w:val="000000"/>
+          <w:sz w:val="24"/>
+          <w:szCs w:val="24"/>
+        </w:rPr>
+      </w:pPr>
+      <w:r>
+        <w:rPr>
+          <w:rFonts w:eastAsia="ArialMT" w:cstheme="minorHAnsi"/>
+          <w:color w:val="000000"/>
+          <w:sz w:val="24"/>
+          <w:szCs w:val="24"/>
+        </w:rPr>
+        <w:t>1. On the Downloads page, you'll see various packages for different host operating systems.</w:t>
+      </w:r>
+    </w:p>
+    <w:p>
+      <w:pPr>
+        <w:autoSpaceDE w:val="0"/>
+        <w:autoSpaceDN w:val="0"/>
+        <w:adjustRightInd w:val="0"/>
+        <w:spacing w:after="0" w:line="240" w:lineRule="auto"/>
+        <w:rPr>
+          <w:rFonts w:eastAsia="ArialMT" w:cstheme="minorHAnsi"/>
+          <w:color w:val="000000"/>
+          <w:sz w:val="24"/>
+          <w:szCs w:val="24"/>
+        </w:rPr>
+      </w:pPr>
+      <w:r>
+        <w:rPr>
+          <w:rFonts w:eastAsia="ArialMT" w:cstheme="minorHAnsi"/>
+          <w:color w:val="000000"/>
+          <w:sz w:val="24"/>
+          <w:szCs w:val="24"/>
+        </w:rPr>
+        <w:t>Select the appropriate package for your OS (e.g., Windows, macOS, or Linux).</w:t>
+      </w:r>
+    </w:p>
+    <w:p>
+      <w:pPr>
+        <w:autoSpaceDE w:val="0"/>
+        <w:autoSpaceDN w:val="0"/>
+        <w:adjustRightInd w:val="0"/>
+        <w:spacing w:after="0" w:line="240" w:lineRule="auto"/>
+        <w:rPr>
+          <w:rFonts w:eastAsia="ArialMT" w:cstheme="minorHAnsi"/>
+          <w:color w:val="000000"/>
+          <w:sz w:val="24"/>
+          <w:szCs w:val="24"/>
+        </w:rPr>
+      </w:pPr>
+      <w:r>
+        <w:rPr>
+          <w:rFonts w:eastAsia="ArialMT" w:cstheme="minorHAnsi"/>
+          <w:color w:val="000000"/>
+          <w:sz w:val="24"/>
+          <w:szCs w:val="24"/>
+        </w:rPr>
+        <w:t>Step 3: Install VirtualBox</w:t>
+      </w:r>
+    </w:p>
+    <w:p>
+      <w:pPr>
+        <w:autoSpaceDE w:val="0"/>
+        <w:autoSpaceDN w:val="0"/>
+        <w:adjustRightInd w:val="0"/>
+        <w:spacing w:after="0" w:line="240" w:lineRule="auto"/>
+        <w:rPr>
+          <w:rFonts w:eastAsia="ArialMT" w:cstheme="minorHAnsi"/>
+          <w:color w:val="000000"/>
+          <w:sz w:val="24"/>
+          <w:szCs w:val="24"/>
+        </w:rPr>
+      </w:pPr>
+      <w:r>
+        <w:rPr>
+          <w:rFonts w:eastAsia="ArialMT" w:cstheme="minorHAnsi"/>
+          <w:color w:val="000000"/>
+          <w:sz w:val="24"/>
+          <w:szCs w:val="24"/>
+        </w:rPr>
+        <w:t>1. For Windows:</w:t>
+      </w:r>
+    </w:p>
+    <w:p>
+      <w:pPr>
+        <w:autoSpaceDE w:val="0"/>
+        <w:autoSpaceDN w:val="0"/>
+        <w:adjustRightInd w:val="0"/>
+        <w:spacing w:after="0" w:line="240" w:lineRule="auto"/>
+        <w:rPr>
+          <w:rFonts w:eastAsia="ArialMT" w:cstheme="minorHAnsi"/>
+          <w:color w:val="000000"/>
+          <w:sz w:val="24"/>
+          <w:szCs w:val="24"/>
+        </w:rPr>
+      </w:pPr>
+      <w:r>
+        <w:rPr>
+          <w:rFonts w:eastAsia="ArialMT" w:cstheme="minorHAnsi"/>
+          <w:color w:val="000000"/>
+          <w:sz w:val="24"/>
+          <w:szCs w:val="24"/>
+        </w:rPr>
+        <w:t>- Download the installer for Windows and double-click on the downloaded file to start the</w:t>
+      </w:r>
+    </w:p>
+    <w:p>
+      <w:pPr>
+        <w:autoSpaceDE w:val="0"/>
+        <w:autoSpaceDN w:val="0"/>
+        <w:adjustRightInd w:val="0"/>
+        <w:spacing w:after="0" w:line="240" w:lineRule="auto"/>
+        <w:rPr>
+          <w:rFonts w:eastAsia="ArialMT" w:cstheme="minorHAnsi"/>
+          <w:color w:val="000000"/>
+          <w:sz w:val="24"/>
+          <w:szCs w:val="24"/>
+        </w:rPr>
+      </w:pPr>
+      <w:r>
+        <w:rPr>
+          <w:rFonts w:eastAsia="ArialMT" w:cstheme="minorHAnsi"/>
+          <w:color w:val="000000"/>
+          <w:sz w:val="24"/>
+          <w:szCs w:val="24"/>
+        </w:rPr>
+        <w:t>installation.</w:t>
+      </w:r>
+    </w:p>
+    <w:p>
+      <w:pPr>
+        <w:autoSpaceDE w:val="0"/>
+        <w:autoSpaceDN w:val="0"/>
+        <w:adjustRightInd w:val="0"/>
+        <w:spacing w:after="0" w:line="240" w:lineRule="auto"/>
+        <w:rPr>
+          <w:rFonts w:eastAsia="ArialMT" w:cstheme="minorHAnsi"/>
+          <w:color w:val="000000"/>
+          <w:sz w:val="24"/>
+          <w:szCs w:val="24"/>
+        </w:rPr>
+      </w:pPr>
+      <w:r>
+        <w:rPr>
+          <w:rFonts w:eastAsia="ArialMT" w:cstheme="minorHAnsi"/>
+          <w:color w:val="000000"/>
+          <w:sz w:val="24"/>
+          <w:szCs w:val="24"/>
+        </w:rPr>
+        <w:t>- Follow the on-screen instructions and accept the license agreement. - Choose the components</w:t>
+      </w:r>
+    </w:p>
+    <w:p>
+      <w:pPr>
+        <w:autoSpaceDE w:val="0"/>
+        <w:autoSpaceDN w:val="0"/>
+        <w:adjustRightInd w:val="0"/>
+        <w:spacing w:after="0" w:line="240" w:lineRule="auto"/>
+        <w:rPr>
+          <w:rFonts w:eastAsia="ArialMT" w:cstheme="minorHAnsi"/>
+          <w:color w:val="000000"/>
+          <w:sz w:val="24"/>
+          <w:szCs w:val="24"/>
+        </w:rPr>
+      </w:pPr>
+      <w:r>
+        <w:rPr>
+          <w:rFonts w:eastAsia="ArialMT" w:cstheme="minorHAnsi"/>
+          <w:color w:val="000000"/>
+          <w:sz w:val="24"/>
+          <w:szCs w:val="24"/>
+        </w:rPr>
+        <w:t>you want to install and the installation path. - Complete the installation process.</w:t>
+      </w:r>
+    </w:p>
+    <w:p>
+      <w:pPr>
+        <w:autoSpaceDE w:val="0"/>
+        <w:autoSpaceDN w:val="0"/>
+        <w:adjustRightInd w:val="0"/>
+        <w:spacing w:after="0" w:line="240" w:lineRule="auto"/>
+        <w:rPr>
+          <w:rFonts w:eastAsia="ArialMT" w:cstheme="minorHAnsi"/>
+          <w:color w:val="000000"/>
+          <w:sz w:val="24"/>
+          <w:szCs w:val="24"/>
+        </w:rPr>
+      </w:pPr>
+      <w:r>
+        <w:rPr>
+          <w:rFonts w:eastAsia="ArialMT" w:cstheme="minorHAnsi"/>
+          <w:color w:val="000000"/>
+          <w:sz w:val="24"/>
+          <w:szCs w:val="24"/>
+        </w:rPr>
+        <w:t>2. For macOS:</w:t>
+      </w:r>
+    </w:p>
+    <w:p>
+      <w:pPr>
+        <w:autoSpaceDE w:val="0"/>
+        <w:autoSpaceDN w:val="0"/>
+        <w:adjustRightInd w:val="0"/>
+        <w:spacing w:after="0" w:line="240" w:lineRule="auto"/>
+        <w:rPr>
+          <w:rFonts w:eastAsia="ArialMT" w:cstheme="minorHAnsi"/>
+          <w:color w:val="000000"/>
+          <w:sz w:val="24"/>
+          <w:szCs w:val="24"/>
+        </w:rPr>
+      </w:pPr>
+      <w:r>
+        <w:rPr>
+          <w:rFonts w:eastAsia="ArialMT" w:cstheme="minorHAnsi"/>
+          <w:color w:val="000000"/>
+          <w:sz w:val="24"/>
+          <w:szCs w:val="24"/>
+        </w:rPr>
+        <w:t>- Download the macOS version of VirtualBox.</w:t>
+      </w:r>
+    </w:p>
+    <w:p>
+      <w:pPr>
+        <w:autoSpaceDE w:val="0"/>
+        <w:autoSpaceDN w:val="0"/>
+        <w:adjustRightInd w:val="0"/>
+        <w:spacing w:after="0" w:line="240" w:lineRule="auto"/>
+        <w:rPr>
+          <w:rFonts w:eastAsia="ArialMT" w:cstheme="minorHAnsi"/>
+          <w:color w:val="000000"/>
+          <w:sz w:val="24"/>
+          <w:szCs w:val="24"/>
+        </w:rPr>
+      </w:pPr>
+      <w:r>
+        <w:rPr>
+          <w:rFonts w:eastAsia="ArialMT" w:cstheme="minorHAnsi"/>
+          <w:color w:val="000000"/>
+          <w:sz w:val="24"/>
+          <w:szCs w:val="24"/>
+        </w:rPr>
+        <w:lastRenderedPageBreak/>
+        <w:t>- Double-click on the downloaded DMG file to open it.</w:t>
+      </w:r>
+    </w:p>
+    <w:p>
+      <w:pPr>
+        <w:autoSpaceDE w:val="0"/>
+        <w:autoSpaceDN w:val="0"/>
+        <w:adjustRightInd w:val="0"/>
+        <w:spacing w:after="0" w:line="240" w:lineRule="auto"/>
+        <w:rPr>
+          <w:rFonts w:eastAsia="ArialMT" w:cstheme="minorHAnsi"/>
+          <w:color w:val="000000"/>
+          <w:sz w:val="24"/>
+          <w:szCs w:val="24"/>
+        </w:rPr>
+      </w:pPr>
+      <w:r>
+        <w:rPr>
+          <w:rFonts w:eastAsia="ArialMT" w:cstheme="minorHAnsi"/>
+          <w:color w:val="000000"/>
+          <w:sz w:val="24"/>
+          <w:szCs w:val="24"/>
+        </w:rPr>
+        <w:t>- Double-click on the VirtualBox package icon to start the installation. - Follow the on-screen</w:t>
+      </w:r>
+    </w:p>
+    <w:p>
+      <w:pPr>
+        <w:autoSpaceDE w:val="0"/>
+        <w:autoSpaceDN w:val="0"/>
+        <w:adjustRightInd w:val="0"/>
+        <w:spacing w:after="0" w:line="240" w:lineRule="auto"/>
+        <w:rPr>
+          <w:rFonts w:eastAsia="ArialMT" w:cstheme="minorHAnsi"/>
+          <w:color w:val="000000"/>
+          <w:sz w:val="24"/>
+          <w:szCs w:val="24"/>
+        </w:rPr>
+      </w:pPr>
+      <w:r>
+        <w:rPr>
+          <w:rFonts w:eastAsia="ArialMT" w:cstheme="minorHAnsi"/>
+          <w:color w:val="000000"/>
+          <w:sz w:val="24"/>
+          <w:szCs w:val="24"/>
+        </w:rPr>
+        <w:t>instructions to complete the installation.</w:t>
+      </w:r>
+    </w:p>
+    <w:p>
+      <w:pPr>
+        <w:autoSpaceDE w:val="0"/>
+        <w:autoSpaceDN w:val="0"/>
+        <w:adjustRightInd w:val="0"/>
+        <w:spacing w:after="0" w:line="240" w:lineRule="auto"/>
+        <w:rPr>
+          <w:rFonts w:eastAsia="ArialMT" w:cstheme="minorHAnsi"/>
+          <w:color w:val="000000"/>
+          <w:sz w:val="24"/>
+          <w:szCs w:val="24"/>
+        </w:rPr>
+      </w:pPr>
+      <w:r>
+        <w:rPr>
+          <w:rFonts w:eastAsia="ArialMT" w:cstheme="minorHAnsi"/>
+          <w:color w:val="000000"/>
+          <w:sz w:val="24"/>
+          <w:szCs w:val="24"/>
+        </w:rPr>
+        <w:t>3. For Linux:</w:t>
+      </w:r>
+    </w:p>
+    <w:p>
+      <w:pPr>
+        <w:autoSpaceDE w:val="0"/>
+        <w:autoSpaceDN w:val="0"/>
+        <w:adjustRightInd w:val="0"/>
+        <w:spacing w:after="0" w:line="240" w:lineRule="auto"/>
+        <w:rPr>
+          <w:rFonts w:eastAsia="ArialMT" w:cstheme="minorHAnsi"/>
+          <w:color w:val="000000"/>
+          <w:sz w:val="24"/>
+          <w:szCs w:val="24"/>
+        </w:rPr>
+      </w:pPr>
+      <w:r>
+        <w:rPr>
+          <w:rFonts w:eastAsia="ArialMT" w:cstheme="minorHAnsi"/>
+          <w:color w:val="000000"/>
+          <w:sz w:val="24"/>
+          <w:szCs w:val="24"/>
+        </w:rPr>
+        <w:t>- Download the appropriate package for your Linux distribution (e.g., .deb for</w:t>
+      </w:r>
+    </w:p>
+    <w:p>
+      <w:pPr>
+        <w:autoSpaceDE w:val="0"/>
+        <w:autoSpaceDN w:val="0"/>
+        <w:adjustRightInd w:val="0"/>
+        <w:spacing w:after="0" w:line="240" w:lineRule="auto"/>
+        <w:rPr>
+          <w:rFonts w:eastAsia="ArialMT" w:cstheme="minorHAnsi"/>
+          <w:color w:val="000000"/>
+          <w:sz w:val="24"/>
+          <w:szCs w:val="24"/>
+        </w:rPr>
+      </w:pPr>
+      <w:r>
+        <w:rPr>
+          <w:rFonts w:eastAsia="ArialMT" w:cstheme="minorHAnsi"/>
+          <w:color w:val="000000"/>
+          <w:sz w:val="24"/>
+          <w:szCs w:val="24"/>
+        </w:rPr>
+        <w:t>Debian/Ubuntu-based systems, .rpm for Red Hat/Fedora-based systems). - Install VirtualBox</w:t>
+      </w:r>
+    </w:p>
+    <w:p>
+      <w:pPr>
+        <w:autoSpaceDE w:val="0"/>
+        <w:autoSpaceDN w:val="0"/>
+        <w:adjustRightInd w:val="0"/>
+        <w:spacing w:after="0" w:line="240" w:lineRule="auto"/>
+        <w:rPr>
+          <w:rFonts w:eastAsia="ArialMT" w:cstheme="minorHAnsi"/>
+          <w:color w:val="000000"/>
+          <w:sz w:val="24"/>
+          <w:szCs w:val="24"/>
+        </w:rPr>
+      </w:pPr>
+      <w:r>
+        <w:rPr>
+          <w:rFonts w:eastAsia="ArialMT" w:cstheme="minorHAnsi"/>
+          <w:color w:val="000000"/>
+          <w:sz w:val="24"/>
+          <w:szCs w:val="24"/>
+        </w:rPr>
+        <w:t>using the package manager of your Linux distribution. For example, for Ubuntu, use the</w:t>
+      </w:r>
+    </w:p>
+    <w:p>
+      <w:pPr>
+        <w:autoSpaceDE w:val="0"/>
+        <w:autoSpaceDN w:val="0"/>
+        <w:adjustRightInd w:val="0"/>
+        <w:spacing w:after="0" w:line="240" w:lineRule="auto"/>
+        <w:rPr>
+          <w:rFonts w:eastAsia="ArialMT" w:cstheme="minorHAnsi"/>
+          <w:color w:val="000000"/>
+          <w:sz w:val="24"/>
+          <w:szCs w:val="24"/>
+        </w:rPr>
+      </w:pPr>
+      <w:r>
+        <w:rPr>
+          <w:rFonts w:eastAsia="ArialMT" w:cstheme="minorHAnsi"/>
+          <w:color w:val="000000"/>
+          <w:sz w:val="24"/>
+          <w:szCs w:val="24"/>
+        </w:rPr>
+        <w:t>following command in the terminal:</w:t>
+      </w:r>
+    </w:p>
+    <w:p>
+      <w:pPr>
+        <w:autoSpaceDE w:val="0"/>
+        <w:autoSpaceDN w:val="0"/>
+        <w:adjustRightInd w:val="0"/>
+        <w:spacing w:after="0" w:line="240" w:lineRule="auto"/>
+        <w:rPr>
+          <w:rFonts w:eastAsia="ArialMT" w:cstheme="minorHAnsi"/>
+          <w:color w:val="000000"/>
+          <w:sz w:val="24"/>
+          <w:szCs w:val="24"/>
+        </w:rPr>
+      </w:pPr>
+      <w:proofErr w:type="spellStart"/>
+      <w:r>
+        <w:rPr>
+          <w:rFonts w:eastAsia="ArialMT" w:cstheme="minorHAnsi"/>
+          <w:color w:val="000000"/>
+          <w:sz w:val="24"/>
+          <w:szCs w:val="24"/>
+        </w:rPr>
+        <w:t>sudo</w:t>
+      </w:r>
+      <w:proofErr w:type="spellEnd"/>
+      <w:r>
+        <w:rPr>
+          <w:rFonts w:eastAsia="ArialMT" w:cstheme="minorHAnsi"/>
+          <w:color w:val="000000"/>
+          <w:sz w:val="24"/>
+          <w:szCs w:val="24"/>
+        </w:rPr>
+        <w:t xml:space="preserve"> </w:t>
+      </w:r>
+      <w:proofErr w:type="spellStart"/>
+      <w:r>
+        <w:rPr>
+          <w:rFonts w:eastAsia="ArialMT" w:cstheme="minorHAnsi"/>
+          <w:color w:val="000000"/>
+          <w:sz w:val="24"/>
+          <w:szCs w:val="24"/>
+        </w:rPr>
+        <w:t>dpkg</w:t>
+      </w:r>
+      <w:proofErr w:type="spellEnd"/>
+      <w:r>
+        <w:rPr>
+          <w:rFonts w:eastAsia="ArialMT" w:cstheme="minorHAnsi"/>
+          <w:color w:val="000000"/>
+          <w:sz w:val="24"/>
+          <w:szCs w:val="24"/>
+        </w:rPr>
+        <w:t xml:space="preserve"> -</w:t>
+      </w:r>
+      <w:proofErr w:type="spellStart"/>
+      <w:r>
+        <w:rPr>
+          <w:rFonts w:eastAsia="ArialMT" w:cstheme="minorHAnsi"/>
+          <w:color w:val="000000"/>
+          <w:sz w:val="24"/>
+          <w:szCs w:val="24"/>
+        </w:rPr>
+        <w:t>i</w:t>
+      </w:r>
+      <w:proofErr w:type="spellEnd"/>
+      <w:r>
+        <w:rPr>
+          <w:rFonts w:eastAsia="ArialMT" w:cstheme="minorHAnsi"/>
+          <w:color w:val="000000"/>
+          <w:sz w:val="24"/>
+          <w:szCs w:val="24"/>
+        </w:rPr>
+        <w:t xml:space="preserve"> &lt;</w:t>
+      </w:r>
+      <w:proofErr w:type="spellStart"/>
+      <w:r>
+        <w:rPr>
+          <w:rFonts w:eastAsia="ArialMT" w:cstheme="minorHAnsi"/>
+          <w:color w:val="000000"/>
+          <w:sz w:val="24"/>
+          <w:szCs w:val="24"/>
+        </w:rPr>
+        <w:t>VirtualBox_package_name</w:t>
+      </w:r>
+      <w:proofErr w:type="spellEnd"/>
+      <w:r>
+        <w:rPr>
+          <w:rFonts w:eastAsia="ArialMT" w:cstheme="minorHAnsi"/>
+          <w:color w:val="000000"/>
+          <w:sz w:val="24"/>
+          <w:szCs w:val="24"/>
+        </w:rPr>
+        <w:t>&gt;.deb</w:t>
+      </w:r>
+    </w:p>
+    <w:p>
+      <w:pPr>
+        <w:autoSpaceDE w:val="0"/>
+        <w:autoSpaceDN w:val="0"/>
+        <w:adjustRightInd w:val="0"/>
+        <w:spacing w:after="0" w:line="240" w:lineRule="auto"/>
+        <w:rPr>
+          <w:rFonts w:eastAsia="ArialMT" w:cstheme="minorHAnsi"/>
+          <w:color w:val="000000"/>
+          <w:sz w:val="24"/>
+          <w:szCs w:val="24"/>
+        </w:rPr>
+      </w:pPr>
+      <w:r>
+        <w:rPr>
+          <w:rFonts w:eastAsia="ArialMT" w:cstheme="minorHAnsi"/>
+          <w:color w:val="000000"/>
+          <w:sz w:val="24"/>
+          <w:szCs w:val="24"/>
+        </w:rPr>
+        <w:t>- You may need to install additional dependencies if prompted by the package manager.</w:t>
+      </w:r>
+    </w:p>
+    <w:p>
+      <w:pPr>
+        <w:autoSpaceDE w:val="0"/>
+        <w:autoSpaceDN w:val="0"/>
+        <w:adjustRightInd w:val="0"/>
+        <w:spacing w:after="0" w:line="240" w:lineRule="auto"/>
+        <w:rPr>
+          <w:rFonts w:eastAsia="ArialMT" w:cstheme="minorHAnsi"/>
+          <w:color w:val="000000"/>
+          <w:sz w:val="24"/>
+          <w:szCs w:val="24"/>
+        </w:rPr>
+      </w:pPr>
+      <w:r>
+        <w:rPr>
+          <w:rFonts w:eastAsia="ArialMT" w:cstheme="minorHAnsi"/>
+          <w:color w:val="000000"/>
+          <w:sz w:val="24"/>
+          <w:szCs w:val="24"/>
+        </w:rPr>
+        <w:t>Step 4: Post-installation Configuration (All Operating Systems)</w:t>
+      </w:r>
+    </w:p>
+    <w:p>
+      <w:pPr>
+        <w:autoSpaceDE w:val="0"/>
+        <w:autoSpaceDN w:val="0"/>
+        <w:adjustRightInd w:val="0"/>
+        <w:spacing w:after="0" w:line="240" w:lineRule="auto"/>
+        <w:rPr>
+          <w:rFonts w:eastAsia="ArialMT" w:cstheme="minorHAnsi"/>
+          <w:color w:val="000000"/>
+          <w:sz w:val="24"/>
+          <w:szCs w:val="24"/>
+        </w:rPr>
+      </w:pPr>
+      <w:r>
+        <w:rPr>
+          <w:rFonts w:eastAsia="ArialMT" w:cstheme="minorHAnsi"/>
+          <w:color w:val="000000"/>
+          <w:sz w:val="24"/>
+          <w:szCs w:val="24"/>
+        </w:rPr>
+        <w:t>1. After installation, you might need to add your user account to the "</w:t>
+      </w:r>
+      <w:proofErr w:type="spellStart"/>
+      <w:r>
+        <w:rPr>
+          <w:rFonts w:eastAsia="ArialMT" w:cstheme="minorHAnsi"/>
+          <w:color w:val="000000"/>
+          <w:sz w:val="24"/>
+          <w:szCs w:val="24"/>
+        </w:rPr>
+        <w:t>vboxusers</w:t>
+      </w:r>
+      <w:proofErr w:type="spellEnd"/>
+      <w:r>
+        <w:rPr>
+          <w:rFonts w:eastAsia="ArialMT" w:cstheme="minorHAnsi"/>
+          <w:color w:val="000000"/>
+          <w:sz w:val="24"/>
+          <w:szCs w:val="24"/>
+        </w:rPr>
+        <w:t>" group (Linux) or</w:t>
+      </w:r>
+    </w:p>
+    <w:p>
+      <w:pPr>
+        <w:autoSpaceDE w:val="0"/>
+        <w:autoSpaceDN w:val="0"/>
+        <w:adjustRightInd w:val="0"/>
+        <w:spacing w:after="0" w:line="240" w:lineRule="auto"/>
+        <w:rPr>
+          <w:rFonts w:eastAsia="ArialMT" w:cstheme="minorHAnsi"/>
+          <w:color w:val="000000"/>
+          <w:sz w:val="24"/>
+          <w:szCs w:val="24"/>
+        </w:rPr>
+      </w:pPr>
+      <w:r>
+        <w:rPr>
+          <w:rFonts w:eastAsia="ArialMT" w:cstheme="minorHAnsi"/>
+          <w:color w:val="000000"/>
+          <w:sz w:val="24"/>
+          <w:szCs w:val="24"/>
+        </w:rPr>
+        <w:t>"VirtualBox Users" group (Windows) to grant permissions to manage VMs.</w:t>
+      </w:r>
+    </w:p>
+    <w:p>
+      <w:pPr>
+        <w:autoSpaceDE w:val="0"/>
+        <w:autoSpaceDN w:val="0"/>
+        <w:adjustRightInd w:val="0"/>
+        <w:spacing w:after="0" w:line="240" w:lineRule="auto"/>
+        <w:rPr>
+          <w:rFonts w:eastAsia="ArialMT" w:cstheme="minorHAnsi"/>
+          <w:color w:val="000000"/>
+          <w:sz w:val="24"/>
+          <w:szCs w:val="24"/>
+        </w:rPr>
+      </w:pPr>
+      <w:r>
+        <w:rPr>
+          <w:rFonts w:eastAsia="ArialMT" w:cstheme="minorHAnsi"/>
+          <w:color w:val="000000"/>
+          <w:sz w:val="24"/>
+          <w:szCs w:val="24"/>
+        </w:rPr>
+        <w:t>Step 5: Launch VirtualBox</w:t>
+      </w:r>
+    </w:p>
+    <w:p>
+      <w:pPr>
+        <w:autoSpaceDE w:val="0"/>
+        <w:autoSpaceDN w:val="0"/>
+        <w:adjustRightInd w:val="0"/>
+        <w:spacing w:after="0" w:line="240" w:lineRule="auto"/>
+        <w:rPr>
+          <w:rFonts w:eastAsia="ArialMT" w:cstheme="minorHAnsi"/>
+          <w:color w:val="000000"/>
+          <w:sz w:val="24"/>
+          <w:szCs w:val="24"/>
+        </w:rPr>
+      </w:pPr>
+      <w:r>
+        <w:rPr>
+          <w:rFonts w:eastAsia="ArialMT" w:cstheme="minorHAnsi"/>
+          <w:color w:val="000000"/>
+          <w:sz w:val="24"/>
+          <w:szCs w:val="24"/>
+        </w:rPr>
+        <w:t>1. Once the installation is complete, you can launch VirtualBox from your application menu</w:t>
+      </w:r>
+    </w:p>
+    <w:p>
+      <w:pPr>
+        <w:autoSpaceDE w:val="0"/>
+        <w:autoSpaceDN w:val="0"/>
+        <w:adjustRightInd w:val="0"/>
+        <w:spacing w:after="0" w:line="240" w:lineRule="auto"/>
+        <w:rPr>
+          <w:rFonts w:eastAsia="ArialMT" w:cstheme="minorHAnsi"/>
+          <w:color w:val="000000"/>
+          <w:sz w:val="24"/>
+          <w:szCs w:val="24"/>
+        </w:rPr>
+      </w:pPr>
+      <w:r>
+        <w:rPr>
+          <w:rFonts w:eastAsia="ArialMT" w:cstheme="minorHAnsi"/>
+          <w:color w:val="000000"/>
+          <w:sz w:val="24"/>
+          <w:szCs w:val="24"/>
+        </w:rPr>
+        <w:t>(Windows and Linux) or from the Applications folder (macOS).</w:t>
+      </w:r>
+    </w:p>
+    <w:p>
+      <w:pPr>
+        <w:autoSpaceDE w:val="0"/>
+        <w:autoSpaceDN w:val="0"/>
+        <w:adjustRightInd w:val="0"/>
+        <w:spacing w:after="0" w:line="240" w:lineRule="auto"/>
+        <w:rPr>
+          <w:rFonts w:eastAsia="ArialMT" w:cstheme="minorHAnsi"/>
+          <w:color w:val="000000"/>
+          <w:sz w:val="24"/>
+          <w:szCs w:val="24"/>
+        </w:rPr>
+      </w:pPr>
+      <w:r>
+        <w:rPr>
+          <w:rFonts w:eastAsia="ArialMT" w:cstheme="minorHAnsi"/>
+          <w:color w:val="000000"/>
+          <w:sz w:val="24"/>
+          <w:szCs w:val="24"/>
+        </w:rPr>
+        <w:t>Congratulations! You now have Oracle VirtualBox installed on your computer and can start</w:t>
+      </w:r>
+    </w:p>
+    <w:p>
+      <w:pPr>
+        <w:autoSpaceDE w:val="0"/>
+        <w:autoSpaceDN w:val="0"/>
+        <w:adjustRightInd w:val="0"/>
+        <w:spacing w:after="0" w:line="240" w:lineRule="auto"/>
+        <w:rPr>
+          <w:rFonts w:eastAsia="ArialMT" w:cstheme="minorHAnsi"/>
+          <w:color w:val="000000"/>
+          <w:sz w:val="24"/>
+          <w:szCs w:val="24"/>
+        </w:rPr>
+      </w:pPr>
+      <w:r>
+        <w:rPr>
+          <w:rFonts w:eastAsia="ArialMT" w:cstheme="minorHAnsi"/>
+          <w:color w:val="000000"/>
+          <w:sz w:val="24"/>
+          <w:szCs w:val="24"/>
+        </w:rPr>
+        <w:t>creating and managing virtual machines for various purposes, including development, testing,</w:t>
+      </w:r>
+    </w:p>
+    <w:p>
+      <w:pPr>
+        <w:autoSpaceDE w:val="0"/>
+        <w:autoSpaceDN w:val="0"/>
+        <w:adjustRightInd w:val="0"/>
+        <w:spacing w:after="0" w:line="240" w:lineRule="auto"/>
+        <w:rPr>
+          <w:rFonts w:eastAsia="ArialMT" w:cstheme="minorHAnsi"/>
+          <w:color w:val="000000"/>
+          <w:sz w:val="24"/>
+          <w:szCs w:val="24"/>
+        </w:rPr>
+      </w:pPr>
+      <w:r>
+        <w:rPr>
+          <w:rFonts w:eastAsia="ArialMT" w:cstheme="minorHAnsi"/>
+          <w:color w:val="000000"/>
+          <w:sz w:val="24"/>
+          <w:szCs w:val="24"/>
+        </w:rPr>
+        <w:t>and exploration of different operating systems.</w:t>
+      </w:r>
+    </w:p>
+    <w:p>
+      <w:pPr>
+        <w:autoSpaceDE w:val="0"/>
+        <w:autoSpaceDN w:val="0"/>
+        <w:adjustRightInd w:val="0"/>
+        <w:spacing w:after="0" w:line="240" w:lineRule="auto"/>
+        <w:rPr>
+          <w:rFonts w:eastAsia="ArialMT" w:cstheme="minorHAnsi"/>
+          <w:color w:val="000000"/>
+          <w:sz w:val="24"/>
+          <w:szCs w:val="24"/>
+        </w:rPr>
+      </w:pPr>
+      <w:r>
+        <w:rPr>
+          <w:rFonts w:eastAsia="ArialMT" w:cstheme="minorHAnsi"/>
+          <w:color w:val="000000"/>
+          <w:sz w:val="24"/>
+          <w:szCs w:val="24"/>
+        </w:rPr>
+        <w:t xml:space="preserve">Once the VM has been installed, visit https://www.osboxes.org/ download </w:t>
+      </w:r>
+      <w:proofErr w:type="gramStart"/>
+      <w:r>
+        <w:rPr>
+          <w:rFonts w:eastAsia="ArialMT" w:cstheme="minorHAnsi"/>
+          <w:color w:val="000000"/>
+          <w:sz w:val="24"/>
+          <w:szCs w:val="24"/>
+        </w:rPr>
+        <w:t>a</w:t>
+      </w:r>
+      <w:proofErr w:type="gramEnd"/>
+      <w:r>
+        <w:rPr>
+          <w:rFonts w:eastAsia="ArialMT" w:cstheme="minorHAnsi"/>
+          <w:color w:val="000000"/>
+          <w:sz w:val="24"/>
+          <w:szCs w:val="24"/>
+        </w:rPr>
+        <w:t xml:space="preserve"> Ubuntu 22.04 image</w:t>
+      </w:r>
+    </w:p>
+    <w:p>
+      <w:pPr>
+        <w:autoSpaceDE w:val="0"/>
+        <w:autoSpaceDN w:val="0"/>
+        <w:adjustRightInd w:val="0"/>
+        <w:spacing w:after="0" w:line="240" w:lineRule="auto"/>
+        <w:rPr>
+          <w:rFonts w:eastAsia="ArialMT" w:cstheme="minorHAnsi"/>
+          <w:color w:val="000000"/>
+          <w:sz w:val="24"/>
+          <w:szCs w:val="24"/>
+        </w:rPr>
+      </w:pPr>
+      <w:r>
+        <w:rPr>
+          <w:rFonts w:eastAsia="ArialMT" w:cstheme="minorHAnsi"/>
+          <w:color w:val="000000"/>
+          <w:sz w:val="24"/>
+          <w:szCs w:val="24"/>
+        </w:rPr>
+        <w:t>and start it through your VirtualBox.</w:t>
+      </w:r>
+    </w:p>
+    <w:p>
+      <w:pPr>
+        <w:autoSpaceDE w:val="0"/>
+        <w:autoSpaceDN w:val="0"/>
+        <w:adjustRightInd w:val="0"/>
+        <w:spacing w:after="0" w:line="240" w:lineRule="auto"/>
+        <w:rPr>
+          <w:rFonts w:eastAsia="ArialMT" w:cstheme="minorHAnsi"/>
+          <w:color w:val="000000"/>
+          <w:sz w:val="24"/>
+          <w:szCs w:val="24"/>
+        </w:rPr>
+      </w:pPr>
+      <w:r>
+        <w:rPr>
+          <w:rFonts w:eastAsia="ArialMT" w:cstheme="minorHAnsi"/>
+          <w:color w:val="000000"/>
+          <w:sz w:val="24"/>
+          <w:szCs w:val="24"/>
+        </w:rPr>
+        <w:t>Install Nginx inside the Ubuntu machine and host a website.</w:t>
+      </w:r>
+    </w:p>
+    <w:p>
+      <w:pPr>
+        <w:autoSpaceDE w:val="0"/>
+        <w:autoSpaceDN w:val="0"/>
+        <w:adjustRightInd w:val="0"/>
+        <w:spacing w:after="0" w:line="240" w:lineRule="auto"/>
+        <w:rPr>
+          <w:rFonts w:eastAsia="ArialMT" w:cstheme="minorHAnsi"/>
+          <w:color w:val="000000"/>
+          <w:sz w:val="24"/>
+          <w:szCs w:val="24"/>
+        </w:rPr>
+      </w:pPr>
+      <w:r>
+        <w:rPr>
+          <w:rFonts w:eastAsia="ArialMT" w:cstheme="minorHAnsi"/>
+          <w:color w:val="000000"/>
+          <w:sz w:val="24"/>
+          <w:szCs w:val="24"/>
+        </w:rPr>
+        <w:t>Come back to your host machine (windows/Linux/mac) and scan the virtual machine using</w:t>
+      </w:r>
+    </w:p>
+    <w:p>
+      <w:pPr>
+        <w:autoSpaceDE w:val="0"/>
+        <w:autoSpaceDN w:val="0"/>
+        <w:adjustRightInd w:val="0"/>
+        <w:spacing w:after="0" w:line="240" w:lineRule="auto"/>
+        <w:rPr>
+          <w:rFonts w:eastAsia="ArialMT" w:cstheme="minorHAnsi"/>
+          <w:color w:val="000000"/>
+          <w:sz w:val="24"/>
+          <w:szCs w:val="24"/>
+        </w:rPr>
+      </w:pPr>
+      <w:proofErr w:type="spellStart"/>
+      <w:r>
+        <w:rPr>
+          <w:rFonts w:eastAsia="ArialMT" w:cstheme="minorHAnsi"/>
+          <w:color w:val="000000"/>
+          <w:sz w:val="24"/>
+          <w:szCs w:val="24"/>
+        </w:rPr>
+        <w:t>nmap</w:t>
+      </w:r>
+      <w:proofErr w:type="spellEnd"/>
+      <w:r>
+        <w:rPr>
+          <w:rFonts w:eastAsia="ArialMT" w:cstheme="minorHAnsi"/>
+          <w:color w:val="000000"/>
+          <w:sz w:val="24"/>
+          <w:szCs w:val="24"/>
+        </w:rPr>
+        <w:t>. Create the documentation of the process and the output of the scan. Observe the ports</w:t>
+      </w:r>
+    </w:p>
+    <w:p>
+      <w:pPr>
+        <w:autoSpaceDE w:val="0"/>
+        <w:autoSpaceDN w:val="0"/>
+        <w:adjustRightInd w:val="0"/>
+        <w:spacing w:after="0" w:line="240" w:lineRule="auto"/>
+        <w:rPr>
+          <w:rFonts w:eastAsia="ArialMT" w:cstheme="minorHAnsi"/>
+          <w:color w:val="000000"/>
+          <w:sz w:val="24"/>
+          <w:szCs w:val="24"/>
+        </w:rPr>
+      </w:pPr>
+      <w:r>
+        <w:rPr>
+          <w:rFonts w:eastAsia="ArialMT" w:cstheme="minorHAnsi"/>
+          <w:color w:val="000000"/>
+          <w:sz w:val="24"/>
+          <w:szCs w:val="24"/>
+        </w:rPr>
+        <w:t>which are open.</w:t>
+      </w:r>
+    </w:p>
+    <w:p>
+      <w:pPr>
+        <w:autoSpaceDE w:val="0"/>
+        <w:autoSpaceDN w:val="0"/>
+        <w:adjustRightInd w:val="0"/>
+        <w:spacing w:after="0" w:line="240" w:lineRule="auto"/>
+        <w:rPr>
+          <w:rFonts w:eastAsia="ArialMT" w:cstheme="minorHAnsi"/>
+          <w:color w:val="000000"/>
+          <w:sz w:val="24"/>
+          <w:szCs w:val="24"/>
+        </w:rPr>
+      </w:pPr>
+      <w:r>
+        <w:rPr>
+          <w:rFonts w:eastAsia="ArialMT" w:cstheme="minorHAnsi"/>
+          <w:color w:val="000000"/>
+          <w:sz w:val="24"/>
+          <w:szCs w:val="24"/>
+        </w:rPr>
+        <w:t>Step 1: Install Oracle VirtualBox on Windows 11</w:t>
+      </w:r>
+    </w:p>
+    <w:p>
+      <w:pPr>
+        <w:autoSpaceDE w:val="0"/>
+        <w:autoSpaceDN w:val="0"/>
+        <w:adjustRightInd w:val="0"/>
+        <w:spacing w:after="0" w:line="240" w:lineRule="auto"/>
+        <w:rPr>
+          <w:rFonts w:eastAsia="ArialMT" w:cstheme="minorHAnsi"/>
+          <w:color w:val="000000"/>
+          <w:sz w:val="24"/>
+          <w:szCs w:val="24"/>
+        </w:rPr>
+      </w:pPr>
+      <w:r>
+        <w:rPr>
+          <w:rFonts w:eastAsia="ArialMT" w:cstheme="minorHAnsi"/>
+          <w:color w:val="000000"/>
+          <w:sz w:val="24"/>
+          <w:szCs w:val="24"/>
+        </w:rPr>
+        <w:t>Download VirtualBox</w:t>
+      </w:r>
+    </w:p>
+    <w:p>
+      <w:pPr>
+        <w:autoSpaceDE w:val="0"/>
+        <w:autoSpaceDN w:val="0"/>
+        <w:adjustRightInd w:val="0"/>
+        <w:spacing w:after="0" w:line="240" w:lineRule="auto"/>
+        <w:rPr>
+          <w:rFonts w:eastAsia="ArialMT" w:cstheme="minorHAnsi"/>
+          <w:color w:val="000000"/>
+          <w:sz w:val="24"/>
+          <w:szCs w:val="24"/>
+        </w:rPr>
+      </w:pPr>
+      <w:r>
+        <w:rPr>
+          <w:rFonts w:eastAsia="ArialMT" w:cstheme="minorHAnsi"/>
+          <w:color w:val="000000"/>
+          <w:sz w:val="24"/>
+          <w:szCs w:val="24"/>
+        </w:rPr>
+        <w:t>● Visit the official VirtualBox website: VirtualBox Download</w:t>
+      </w:r>
+    </w:p>
+    <w:p>
+      <w:pPr>
+        <w:autoSpaceDE w:val="0"/>
+        <w:autoSpaceDN w:val="0"/>
+        <w:adjustRightInd w:val="0"/>
+        <w:spacing w:after="0" w:line="240" w:lineRule="auto"/>
+        <w:rPr>
+          <w:rFonts w:eastAsia="ArialMT" w:cstheme="minorHAnsi"/>
+          <w:color w:val="000000"/>
+          <w:sz w:val="24"/>
+          <w:szCs w:val="24"/>
+        </w:rPr>
+      </w:pPr>
+      <w:r>
+        <w:rPr>
+          <w:rFonts w:eastAsia="ArialMT" w:cstheme="minorHAnsi"/>
+          <w:color w:val="000000"/>
+          <w:sz w:val="24"/>
+          <w:szCs w:val="24"/>
+        </w:rPr>
+        <w:t>● Click on the "Downloads" link in the top navigation menu.</w:t>
+      </w:r>
+    </w:p>
+    <w:p>
+      <w:pPr>
+        <w:autoSpaceDE w:val="0"/>
+        <w:autoSpaceDN w:val="0"/>
+        <w:adjustRightInd w:val="0"/>
+        <w:spacing w:after="0" w:line="240" w:lineRule="auto"/>
+        <w:rPr>
+          <w:rFonts w:eastAsia="ArialMT" w:cstheme="minorHAnsi"/>
+          <w:color w:val="000000"/>
+          <w:sz w:val="24"/>
+          <w:szCs w:val="24"/>
+        </w:rPr>
+      </w:pPr>
+      <w:r>
+        <w:rPr>
+          <w:rFonts w:eastAsia="ArialMT" w:cstheme="minorHAnsi"/>
+          <w:color w:val="000000"/>
+          <w:sz w:val="24"/>
+          <w:szCs w:val="24"/>
+        </w:rPr>
+        <w:t>● Download the Windows installer.</w:t>
+      </w:r>
+    </w:p>
+    <w:p>
+      <w:pPr>
+        <w:autoSpaceDE w:val="0"/>
+        <w:autoSpaceDN w:val="0"/>
+        <w:adjustRightInd w:val="0"/>
+        <w:spacing w:after="0" w:line="240" w:lineRule="auto"/>
+        <w:rPr>
+          <w:rFonts w:eastAsia="ArialMT" w:cstheme="minorHAnsi"/>
+          <w:color w:val="000000"/>
+          <w:sz w:val="24"/>
+          <w:szCs w:val="24"/>
+        </w:rPr>
+      </w:pPr>
+      <w:r>
+        <w:rPr>
+          <w:rFonts w:eastAsia="ArialMT" w:cstheme="minorHAnsi"/>
+          <w:color w:val="000000"/>
+          <w:sz w:val="24"/>
+          <w:szCs w:val="24"/>
+        </w:rPr>
+        <w:t>Install VirtualBox</w:t>
+      </w:r>
+    </w:p>
+    <w:p>
+      <w:pPr>
+        <w:autoSpaceDE w:val="0"/>
+        <w:autoSpaceDN w:val="0"/>
+        <w:adjustRightInd w:val="0"/>
+        <w:spacing w:after="0" w:line="240" w:lineRule="auto"/>
+        <w:rPr>
+          <w:rFonts w:eastAsia="ArialMT" w:cstheme="minorHAnsi"/>
+          <w:color w:val="000000"/>
+          <w:sz w:val="24"/>
+          <w:szCs w:val="24"/>
+        </w:rPr>
+      </w:pPr>
+      <w:r>
+        <w:rPr>
+          <w:rFonts w:eastAsia="ArialMT" w:cstheme="minorHAnsi"/>
+          <w:color w:val="000000"/>
+          <w:sz w:val="24"/>
+          <w:szCs w:val="24"/>
+        </w:rPr>
+        <w:t>● Double-click on the downloaded .exe file to start the installation.</w:t>
+      </w:r>
+    </w:p>
+    <w:p>
+      <w:pPr>
+        <w:autoSpaceDE w:val="0"/>
+        <w:autoSpaceDN w:val="0"/>
+        <w:adjustRightInd w:val="0"/>
+        <w:spacing w:after="0" w:line="240" w:lineRule="auto"/>
+        <w:rPr>
+          <w:rFonts w:eastAsia="ArialMT" w:cstheme="minorHAnsi"/>
+          <w:color w:val="000000"/>
+          <w:sz w:val="24"/>
+          <w:szCs w:val="24"/>
+        </w:rPr>
+      </w:pPr>
+      <w:r>
+        <w:rPr>
+          <w:rFonts w:eastAsia="ArialMT" w:cstheme="minorHAnsi"/>
+          <w:color w:val="000000"/>
+          <w:sz w:val="24"/>
+          <w:szCs w:val="24"/>
+        </w:rPr>
+        <w:t>● Follow the on-screen instructions, accept the license agreement, and choose the</w:t>
+      </w:r>
+    </w:p>
+    <w:p>
+      <w:pPr>
+        <w:autoSpaceDE w:val="0"/>
+        <w:autoSpaceDN w:val="0"/>
+        <w:adjustRightInd w:val="0"/>
+        <w:spacing w:after="0" w:line="240" w:lineRule="auto"/>
+        <w:rPr>
+          <w:rFonts w:eastAsia="ArialMT" w:cstheme="minorHAnsi"/>
+          <w:color w:val="000000"/>
+          <w:sz w:val="24"/>
+          <w:szCs w:val="24"/>
+        </w:rPr>
+      </w:pPr>
+      <w:r>
+        <w:rPr>
+          <w:rFonts w:eastAsia="ArialMT" w:cstheme="minorHAnsi"/>
+          <w:color w:val="000000"/>
+          <w:sz w:val="24"/>
+          <w:szCs w:val="24"/>
+        </w:rPr>
+        <w:t>components and installation path.</w:t>
+      </w:r>
+    </w:p>
+    <w:p>
+      <w:pPr>
+        <w:autoSpaceDE w:val="0"/>
+        <w:autoSpaceDN w:val="0"/>
+        <w:adjustRightInd w:val="0"/>
+        <w:spacing w:after="0" w:line="240" w:lineRule="auto"/>
+        <w:rPr>
+          <w:rFonts w:eastAsia="ArialMT" w:cstheme="minorHAnsi"/>
+          <w:color w:val="000000"/>
+          <w:sz w:val="24"/>
+          <w:szCs w:val="24"/>
+        </w:rPr>
+      </w:pPr>
+      <w:r>
+        <w:rPr>
+          <w:rFonts w:eastAsia="ArialMT" w:cstheme="minorHAnsi"/>
+          <w:color w:val="000000"/>
+          <w:sz w:val="24"/>
+          <w:szCs w:val="24"/>
+        </w:rPr>
+        <w:t>● Complete the installation process.</w:t>
+      </w:r>
+    </w:p>
+    <w:p>
+      <w:pPr>
+        <w:autoSpaceDE w:val="0"/>
+        <w:autoSpaceDN w:val="0"/>
+        <w:adjustRightInd w:val="0"/>
+        <w:spacing w:after="0" w:line="240" w:lineRule="auto"/>
+        <w:rPr>
+          <w:rFonts w:eastAsia="ArialMT" w:cstheme="minorHAnsi"/>
+          <w:color w:val="000000"/>
+          <w:sz w:val="24"/>
+          <w:szCs w:val="24"/>
+        </w:rPr>
+      </w:pPr>
+      <w:r>
+        <w:rPr>
+          <w:rFonts w:eastAsia="ArialMT" w:cstheme="minorHAnsi"/>
+          <w:color w:val="000000"/>
+          <w:sz w:val="24"/>
+          <w:szCs w:val="24"/>
+        </w:rPr>
+        <w:t>Step 2: Download Ubuntu 22.04 Image</w:t>
+      </w:r>
+    </w:p>
+    <w:p>
+      <w:pPr>
+        <w:autoSpaceDE w:val="0"/>
+        <w:autoSpaceDN w:val="0"/>
+        <w:adjustRightInd w:val="0"/>
+        <w:spacing w:after="0" w:line="240" w:lineRule="auto"/>
+        <w:rPr>
+          <w:rFonts w:eastAsia="ArialMT" w:cstheme="minorHAnsi"/>
+          <w:color w:val="000000"/>
+          <w:sz w:val="24"/>
+          <w:szCs w:val="24"/>
+        </w:rPr>
+      </w:pPr>
+      <w:r>
+        <w:rPr>
+          <w:rFonts w:eastAsia="ArialMT" w:cstheme="minorHAnsi"/>
+          <w:color w:val="000000"/>
+          <w:sz w:val="24"/>
+          <w:szCs w:val="24"/>
+        </w:rPr>
+        <w:t xml:space="preserve">● Visit </w:t>
+      </w:r>
+      <w:proofErr w:type="spellStart"/>
+      <w:r>
+        <w:rPr>
+          <w:rFonts w:eastAsia="ArialMT" w:cstheme="minorHAnsi"/>
+          <w:color w:val="000000"/>
+          <w:sz w:val="24"/>
+          <w:szCs w:val="24"/>
+        </w:rPr>
+        <w:t>OSBoxes</w:t>
+      </w:r>
+      <w:proofErr w:type="spellEnd"/>
+    </w:p>
+    <w:p>
+      <w:pPr>
+        <w:autoSpaceDE w:val="0"/>
+        <w:autoSpaceDN w:val="0"/>
+        <w:adjustRightInd w:val="0"/>
+        <w:spacing w:after="0" w:line="240" w:lineRule="auto"/>
+        <w:rPr>
+          <w:rFonts w:eastAsia="ArialMT" w:cstheme="minorHAnsi"/>
+          <w:color w:val="000000"/>
+          <w:sz w:val="24"/>
+          <w:szCs w:val="24"/>
+        </w:rPr>
+      </w:pPr>
+      <w:r>
+        <w:rPr>
+          <w:rFonts w:eastAsia="ArialMT" w:cstheme="minorHAnsi"/>
+          <w:color w:val="000000"/>
+          <w:sz w:val="24"/>
+          <w:szCs w:val="24"/>
+        </w:rPr>
+        <w:t xml:space="preserve">● Go to </w:t>
+      </w:r>
+      <w:proofErr w:type="spellStart"/>
+      <w:r>
+        <w:rPr>
+          <w:rFonts w:eastAsia="ArialMT" w:cstheme="minorHAnsi"/>
+          <w:color w:val="000000"/>
+          <w:sz w:val="24"/>
+          <w:szCs w:val="24"/>
+        </w:rPr>
+        <w:t>OSBoxes</w:t>
+      </w:r>
+      <w:proofErr w:type="spellEnd"/>
+      <w:r>
+        <w:rPr>
+          <w:rFonts w:eastAsia="ArialMT" w:cstheme="minorHAnsi"/>
+          <w:color w:val="000000"/>
+          <w:sz w:val="24"/>
+          <w:szCs w:val="24"/>
+        </w:rPr>
+        <w:t xml:space="preserve"> Ubuntu 22.04 Download</w:t>
+      </w:r>
+    </w:p>
+    <w:p>
+      <w:pPr>
+        <w:autoSpaceDE w:val="0"/>
+        <w:autoSpaceDN w:val="0"/>
+        <w:adjustRightInd w:val="0"/>
+        <w:spacing w:after="0" w:line="240" w:lineRule="auto"/>
+        <w:rPr>
+          <w:rFonts w:eastAsia="ArialMT" w:cstheme="minorHAnsi"/>
+          <w:color w:val="000000"/>
+          <w:sz w:val="24"/>
+          <w:szCs w:val="24"/>
+        </w:rPr>
+      </w:pPr>
+      <w:r>
+        <w:rPr>
+          <w:rFonts w:eastAsia="ArialMT" w:cstheme="minorHAnsi"/>
+          <w:color w:val="000000"/>
+          <w:sz w:val="24"/>
+          <w:szCs w:val="24"/>
+        </w:rPr>
+        <w:t>● Download the Ubuntu 22.04 image compatible with VirtualBox.</w:t>
+      </w:r>
+    </w:p>
+    <w:p>
+      <w:pPr>
+        <w:autoSpaceDE w:val="0"/>
+        <w:autoSpaceDN w:val="0"/>
+        <w:adjustRightInd w:val="0"/>
+        <w:spacing w:after="0" w:line="240" w:lineRule="auto"/>
+        <w:rPr>
+          <w:rFonts w:eastAsia="ArialMT" w:cstheme="minorHAnsi"/>
+          <w:color w:val="000000"/>
+          <w:sz w:val="24"/>
+          <w:szCs w:val="24"/>
+        </w:rPr>
+      </w:pPr>
+      <w:r>
+        <w:rPr>
+          <w:rFonts w:eastAsia="ArialMT" w:cstheme="minorHAnsi"/>
+          <w:color w:val="000000"/>
+          <w:sz w:val="24"/>
+          <w:szCs w:val="24"/>
+        </w:rPr>
+        <w:t>Step 3: Set Up Ubuntu VM in VirtualBox</w:t>
+      </w:r>
+    </w:p>
+    <w:p>
+      <w:pPr>
+        <w:autoSpaceDE w:val="0"/>
+        <w:autoSpaceDN w:val="0"/>
+        <w:adjustRightInd w:val="0"/>
+        <w:spacing w:after="0" w:line="240" w:lineRule="auto"/>
+        <w:rPr>
+          <w:rFonts w:eastAsia="ArialMT" w:cstheme="minorHAnsi"/>
+          <w:color w:val="000000"/>
+          <w:sz w:val="24"/>
+          <w:szCs w:val="24"/>
+        </w:rPr>
+      </w:pPr>
+      <w:r>
+        <w:rPr>
+          <w:rFonts w:eastAsia="ArialMT" w:cstheme="minorHAnsi"/>
+          <w:color w:val="000000"/>
+          <w:sz w:val="24"/>
+          <w:szCs w:val="24"/>
+        </w:rPr>
+        <w:t>Create a New VM</w:t>
+      </w:r>
+    </w:p>
+    <w:p>
+      <w:pPr>
+        <w:autoSpaceDE w:val="0"/>
+        <w:autoSpaceDN w:val="0"/>
+        <w:adjustRightInd w:val="0"/>
+        <w:spacing w:after="0" w:line="240" w:lineRule="auto"/>
+        <w:rPr>
+          <w:rFonts w:eastAsia="ArialMT" w:cstheme="minorHAnsi"/>
+          <w:color w:val="000000"/>
+          <w:sz w:val="24"/>
+          <w:szCs w:val="24"/>
+        </w:rPr>
+      </w:pPr>
+      <w:r>
+        <w:rPr>
+          <w:rFonts w:eastAsia="ArialMT" w:cstheme="minorHAnsi"/>
+          <w:color w:val="000000"/>
+          <w:sz w:val="24"/>
+          <w:szCs w:val="24"/>
+        </w:rPr>
+        <w:t>● Open VirtualBox.</w:t>
+      </w:r>
+    </w:p>
+    <w:p>
+      <w:pPr>
+        <w:autoSpaceDE w:val="0"/>
+        <w:autoSpaceDN w:val="0"/>
+        <w:adjustRightInd w:val="0"/>
+        <w:spacing w:after="0" w:line="240" w:lineRule="auto"/>
+        <w:rPr>
+          <w:rFonts w:eastAsia="ArialMT" w:cstheme="minorHAnsi"/>
+          <w:color w:val="000000"/>
+          <w:sz w:val="24"/>
+          <w:szCs w:val="24"/>
+        </w:rPr>
+      </w:pPr>
+      <w:r>
+        <w:rPr>
+          <w:rFonts w:eastAsia="ArialMT" w:cstheme="minorHAnsi"/>
+          <w:color w:val="000000"/>
+          <w:sz w:val="24"/>
+          <w:szCs w:val="24"/>
+        </w:rPr>
+        <w:lastRenderedPageBreak/>
+        <w:t>● Click on "New" to create a new VM.</w:t>
+      </w:r>
+    </w:p>
+    <w:p>
+      <w:pPr>
+        <w:autoSpaceDE w:val="0"/>
+        <w:autoSpaceDN w:val="0"/>
+        <w:adjustRightInd w:val="0"/>
+        <w:spacing w:after="0" w:line="240" w:lineRule="auto"/>
+        <w:rPr>
+          <w:rFonts w:eastAsia="ArialMT" w:cstheme="minorHAnsi"/>
+          <w:color w:val="000000"/>
+          <w:sz w:val="24"/>
+          <w:szCs w:val="24"/>
+        </w:rPr>
+      </w:pPr>
+      <w:r>
+        <w:rPr>
+          <w:rFonts w:eastAsia="ArialMT" w:cstheme="minorHAnsi"/>
+          <w:color w:val="000000"/>
+          <w:sz w:val="24"/>
+          <w:szCs w:val="24"/>
+        </w:rPr>
+        <w:t>● Name your VM and select "Linux" as the type and "Ubuntu (64-bit)" as the</w:t>
+      </w:r>
+    </w:p>
+    <w:p>
+      <w:pPr>
+        <w:autoSpaceDE w:val="0"/>
+        <w:autoSpaceDN w:val="0"/>
+        <w:adjustRightInd w:val="0"/>
+        <w:spacing w:after="0" w:line="240" w:lineRule="auto"/>
+        <w:rPr>
+          <w:rFonts w:eastAsia="ArialMT" w:cstheme="minorHAnsi"/>
+          <w:color w:val="000000"/>
+          <w:sz w:val="24"/>
+          <w:szCs w:val="24"/>
+        </w:rPr>
+      </w:pPr>
+      <w:r>
+        <w:rPr>
+          <w:rFonts w:eastAsia="ArialMT" w:cstheme="minorHAnsi"/>
+          <w:color w:val="000000"/>
+          <w:sz w:val="24"/>
+          <w:szCs w:val="24"/>
+        </w:rPr>
+        <w:t>version.</w:t>
+      </w:r>
+    </w:p>
+    <w:p>
+      <w:pPr>
+        <w:autoSpaceDE w:val="0"/>
+        <w:autoSpaceDN w:val="0"/>
+        <w:adjustRightInd w:val="0"/>
+        <w:spacing w:after="0" w:line="240" w:lineRule="auto"/>
+        <w:rPr>
+          <w:rFonts w:eastAsia="ArialMT" w:cstheme="minorHAnsi"/>
+          <w:color w:val="000000"/>
+          <w:sz w:val="24"/>
+          <w:szCs w:val="24"/>
+        </w:rPr>
+      </w:pPr>
+      <w:r>
+        <w:rPr>
+          <w:rFonts w:eastAsia="ArialMT" w:cstheme="minorHAnsi"/>
+          <w:color w:val="000000"/>
+          <w:sz w:val="24"/>
+          <w:szCs w:val="24"/>
+        </w:rPr>
+        <w:t>● Allocate memory.</w:t>
+      </w:r>
+    </w:p>
+    <w:p>
+      <w:pPr>
+        <w:autoSpaceDE w:val="0"/>
+        <w:autoSpaceDN w:val="0"/>
+        <w:adjustRightInd w:val="0"/>
+        <w:spacing w:after="0" w:line="240" w:lineRule="auto"/>
+        <w:rPr>
+          <w:rFonts w:eastAsia="ArialMT" w:cstheme="minorHAnsi"/>
+          <w:color w:val="000000"/>
+          <w:sz w:val="24"/>
+          <w:szCs w:val="24"/>
+        </w:rPr>
+      </w:pPr>
+      <w:r>
+        <w:rPr>
+          <w:rFonts w:eastAsia="ArialMT" w:cstheme="minorHAnsi"/>
+          <w:color w:val="000000"/>
+          <w:sz w:val="24"/>
+          <w:szCs w:val="24"/>
+        </w:rPr>
+        <w:t>● Choose "Create a virtual hard disk now" and follow the steps to allocate disk</w:t>
+      </w:r>
+    </w:p>
+    <w:p>
+      <w:pPr>
+        <w:autoSpaceDE w:val="0"/>
+        <w:autoSpaceDN w:val="0"/>
+        <w:adjustRightInd w:val="0"/>
+        <w:spacing w:after="0" w:line="240" w:lineRule="auto"/>
+        <w:rPr>
+          <w:rFonts w:eastAsia="ArialMT" w:cstheme="minorHAnsi"/>
+          <w:color w:val="000000"/>
+          <w:sz w:val="24"/>
+          <w:szCs w:val="24"/>
+        </w:rPr>
+      </w:pPr>
+      <w:r>
+        <w:rPr>
+          <w:rFonts w:eastAsia="ArialMT" w:cstheme="minorHAnsi"/>
+          <w:color w:val="000000"/>
+          <w:sz w:val="24"/>
+          <w:szCs w:val="24"/>
+        </w:rPr>
+        <w:t>space.</w:t>
+      </w:r>
+    </w:p>
+    <w:p>
+      <w:pPr>
+        <w:autoSpaceDE w:val="0"/>
+        <w:autoSpaceDN w:val="0"/>
+        <w:adjustRightInd w:val="0"/>
+        <w:spacing w:after="0" w:line="240" w:lineRule="auto"/>
+        <w:rPr>
+          <w:rFonts w:eastAsia="ArialMT" w:cstheme="minorHAnsi"/>
+          <w:color w:val="000000"/>
+          <w:sz w:val="24"/>
+          <w:szCs w:val="24"/>
+        </w:rPr>
+      </w:pPr>
+      <w:r>
+        <w:rPr>
+          <w:rFonts w:eastAsia="ArialMT" w:cstheme="minorHAnsi"/>
+          <w:color w:val="000000"/>
+          <w:sz w:val="24"/>
+          <w:szCs w:val="24"/>
+        </w:rPr>
+        <w:t>Configure VM Settings</w:t>
+      </w:r>
+    </w:p>
+    <w:p>
+      <w:pPr>
+        <w:autoSpaceDE w:val="0"/>
+        <w:autoSpaceDN w:val="0"/>
+        <w:adjustRightInd w:val="0"/>
+        <w:spacing w:after="0" w:line="240" w:lineRule="auto"/>
+        <w:rPr>
+          <w:rFonts w:eastAsia="ArialMT" w:cstheme="minorHAnsi"/>
+          <w:color w:val="000000"/>
+          <w:sz w:val="24"/>
+          <w:szCs w:val="24"/>
+        </w:rPr>
+      </w:pPr>
+      <w:r>
+        <w:rPr>
+          <w:rFonts w:eastAsia="ArialMT" w:cstheme="minorHAnsi"/>
+          <w:color w:val="000000"/>
+          <w:sz w:val="24"/>
+          <w:szCs w:val="24"/>
+        </w:rPr>
+        <w:t>● Select your new VM and click on "Settings."</w:t>
+      </w:r>
+    </w:p>
+    <w:p>
+      <w:pPr>
+        <w:autoSpaceDE w:val="0"/>
+        <w:autoSpaceDN w:val="0"/>
+        <w:adjustRightInd w:val="0"/>
+        <w:spacing w:after="0" w:line="240" w:lineRule="auto"/>
+        <w:rPr>
+          <w:rFonts w:eastAsia="ArialMT" w:cstheme="minorHAnsi"/>
+          <w:color w:val="000000"/>
+          <w:sz w:val="24"/>
+          <w:szCs w:val="24"/>
+        </w:rPr>
+      </w:pPr>
+      <w:r>
+        <w:rPr>
+          <w:rFonts w:eastAsia="ArialMT" w:cstheme="minorHAnsi"/>
+          <w:color w:val="000000"/>
+          <w:sz w:val="24"/>
+          <w:szCs w:val="24"/>
+        </w:rPr>
+        <w:t>● Under "Storage," add the downloaded Ubuntu 22.04 image by clicking on the</w:t>
+      </w:r>
+    </w:p>
+    <w:p>
+      <w:pPr>
+        <w:autoSpaceDE w:val="0"/>
+        <w:autoSpaceDN w:val="0"/>
+        <w:adjustRightInd w:val="0"/>
+        <w:spacing w:after="0" w:line="240" w:lineRule="auto"/>
+        <w:rPr>
+          <w:rFonts w:eastAsia="ArialMT" w:cstheme="minorHAnsi"/>
+          <w:color w:val="000000"/>
+          <w:sz w:val="24"/>
+          <w:szCs w:val="24"/>
+        </w:rPr>
+      </w:pPr>
+      <w:r>
+        <w:rPr>
+          <w:rFonts w:eastAsia="ArialMT" w:cstheme="minorHAnsi"/>
+          <w:color w:val="000000"/>
+          <w:sz w:val="24"/>
+          <w:szCs w:val="24"/>
+        </w:rPr>
+        <w:t>empty optical drive and choosing the disk file.</w:t>
+      </w:r>
+    </w:p>
+    <w:p>
+      <w:pPr>
+        <w:autoSpaceDE w:val="0"/>
+        <w:autoSpaceDN w:val="0"/>
+        <w:adjustRightInd w:val="0"/>
+        <w:spacing w:after="0" w:line="240" w:lineRule="auto"/>
+        <w:rPr>
+          <w:rFonts w:eastAsia="ArialMT" w:cstheme="minorHAnsi"/>
+          <w:color w:val="000000"/>
+          <w:sz w:val="24"/>
+          <w:szCs w:val="24"/>
+        </w:rPr>
+      </w:pPr>
+      <w:r>
+        <w:rPr>
+          <w:rFonts w:eastAsia="ArialMT" w:cstheme="minorHAnsi"/>
+          <w:color w:val="000000"/>
+          <w:sz w:val="24"/>
+          <w:szCs w:val="24"/>
+        </w:rPr>
+        <w:t>Network Settings</w:t>
+      </w:r>
+    </w:p>
+    <w:p>
+      <w:pPr>
+        <w:autoSpaceDE w:val="0"/>
+        <w:autoSpaceDN w:val="0"/>
+        <w:adjustRightInd w:val="0"/>
+        <w:spacing w:after="0" w:line="240" w:lineRule="auto"/>
+        <w:rPr>
+          <w:rFonts w:eastAsia="ArialMT" w:cstheme="minorHAnsi"/>
+          <w:color w:val="000000"/>
+          <w:sz w:val="24"/>
+          <w:szCs w:val="24"/>
+        </w:rPr>
+      </w:pPr>
+      <w:r>
+        <w:rPr>
+          <w:rFonts w:eastAsia="ArialMT" w:cstheme="minorHAnsi"/>
+          <w:color w:val="000000"/>
+          <w:sz w:val="24"/>
+          <w:szCs w:val="24"/>
+        </w:rPr>
+        <w:t>● Go to the "Network" tab.</w:t>
+      </w:r>
+    </w:p>
+    <w:p>
+      <w:pPr>
+        <w:autoSpaceDE w:val="0"/>
+        <w:autoSpaceDN w:val="0"/>
+        <w:adjustRightInd w:val="0"/>
+        <w:spacing w:after="0" w:line="240" w:lineRule="auto"/>
+        <w:rPr>
+          <w:rFonts w:eastAsia="ArialMT" w:cstheme="minorHAnsi"/>
+          <w:color w:val="000000"/>
+          <w:sz w:val="24"/>
+          <w:szCs w:val="24"/>
+        </w:rPr>
+      </w:pPr>
+      <w:r>
+        <w:rPr>
+          <w:rFonts w:eastAsia="ArialMT" w:cstheme="minorHAnsi"/>
+          <w:color w:val="000000"/>
+          <w:sz w:val="24"/>
+          <w:szCs w:val="24"/>
+        </w:rPr>
+        <w:t>● In the "Attached to" dropdown menu, select "Bridged Adapter".</w:t>
+      </w:r>
+    </w:p>
+    <w:p>
+      <w:pPr>
+        <w:autoSpaceDE w:val="0"/>
+        <w:autoSpaceDN w:val="0"/>
+        <w:adjustRightInd w:val="0"/>
+        <w:spacing w:after="0" w:line="240" w:lineRule="auto"/>
+        <w:rPr>
+          <w:rFonts w:eastAsia="ArialMT" w:cstheme="minorHAnsi"/>
+          <w:color w:val="000000"/>
+          <w:sz w:val="24"/>
+          <w:szCs w:val="24"/>
+        </w:rPr>
+      </w:pPr>
+      <w:r>
+        <w:rPr>
+          <w:rFonts w:eastAsia="ArialMT" w:cstheme="minorHAnsi"/>
+          <w:color w:val="000000"/>
+          <w:sz w:val="24"/>
+          <w:szCs w:val="24"/>
+        </w:rPr>
+        <w:t>● Choose the appropriate network interface from the "Name" dropdown menu.</w:t>
+      </w:r>
+    </w:p>
+    <w:p>
+      <w:pPr>
+        <w:autoSpaceDE w:val="0"/>
+        <w:autoSpaceDN w:val="0"/>
+        <w:adjustRightInd w:val="0"/>
+        <w:spacing w:after="0" w:line="240" w:lineRule="auto"/>
+        <w:rPr>
+          <w:rFonts w:eastAsia="ArialMT" w:cstheme="minorHAnsi"/>
+          <w:color w:val="000000"/>
+          <w:sz w:val="24"/>
+          <w:szCs w:val="24"/>
+        </w:rPr>
+      </w:pPr>
+      <w:r>
+        <w:rPr>
+          <w:rFonts w:eastAsia="ArialMT" w:cstheme="minorHAnsi"/>
+          <w:color w:val="000000"/>
+          <w:sz w:val="24"/>
+          <w:szCs w:val="24"/>
+        </w:rPr>
+        <w:t>● Click "OK" to save the settings.</w:t>
+      </w:r>
+    </w:p>
+    <w:p>
+      <w:pPr>
+        <w:autoSpaceDE w:val="0"/>
+        <w:autoSpaceDN w:val="0"/>
+        <w:adjustRightInd w:val="0"/>
+        <w:spacing w:after="0" w:line="240" w:lineRule="auto"/>
+        <w:rPr>
+          <w:rFonts w:eastAsia="ArialMT" w:cstheme="minorHAnsi"/>
+          <w:color w:val="000000"/>
+          <w:sz w:val="24"/>
+          <w:szCs w:val="24"/>
+        </w:rPr>
+      </w:pPr>
+      <w:r>
+        <w:rPr>
+          <w:rFonts w:eastAsia="ArialMT" w:cstheme="minorHAnsi"/>
+          <w:color w:val="000000"/>
+          <w:sz w:val="24"/>
+          <w:szCs w:val="24"/>
+        </w:rPr>
+        <w:t>Start the VM</w:t>
+      </w:r>
+    </w:p>
+    <w:p>
+      <w:pPr>
+        <w:autoSpaceDE w:val="0"/>
+        <w:autoSpaceDN w:val="0"/>
+        <w:adjustRightInd w:val="0"/>
+        <w:spacing w:after="0" w:line="240" w:lineRule="auto"/>
+        <w:rPr>
+          <w:rFonts w:eastAsia="ArialMT" w:cstheme="minorHAnsi"/>
+          <w:color w:val="000000"/>
+          <w:sz w:val="24"/>
+          <w:szCs w:val="24"/>
+        </w:rPr>
+      </w:pPr>
+      <w:r>
+        <w:rPr>
+          <w:rFonts w:eastAsia="ArialMT" w:cstheme="minorHAnsi"/>
+          <w:color w:val="000000"/>
+          <w:sz w:val="24"/>
+          <w:szCs w:val="24"/>
+        </w:rPr>
+        <w:t>● Start the VM by selecting it and clicking "Start."</w:t>
+      </w:r>
+    </w:p>
+    <w:p>
+      <w:pPr>
+        <w:autoSpaceDE w:val="0"/>
+        <w:autoSpaceDN w:val="0"/>
+        <w:adjustRightInd w:val="0"/>
+        <w:spacing w:after="0" w:line="240" w:lineRule="auto"/>
+        <w:rPr>
+          <w:rFonts w:eastAsia="ArialMT" w:cstheme="minorHAnsi"/>
+          <w:color w:val="000000"/>
+          <w:sz w:val="24"/>
+          <w:szCs w:val="24"/>
+        </w:rPr>
+      </w:pPr>
+      <w:r>
+        <w:rPr>
+          <w:rFonts w:eastAsia="ArialMT" w:cstheme="minorHAnsi"/>
+          <w:color w:val="000000"/>
+          <w:sz w:val="24"/>
+          <w:szCs w:val="24"/>
+        </w:rPr>
+        <w:t xml:space="preserve">● The OS will be loaded with </w:t>
+      </w:r>
+      <w:proofErr w:type="spellStart"/>
+      <w:r>
+        <w:rPr>
+          <w:rFonts w:eastAsia="ArialMT" w:cstheme="minorHAnsi"/>
+          <w:color w:val="000000"/>
+          <w:sz w:val="24"/>
+          <w:szCs w:val="24"/>
+        </w:rPr>
+        <w:t>preconfiguration</w:t>
+      </w:r>
+      <w:proofErr w:type="spellEnd"/>
+      <w:r>
+        <w:rPr>
+          <w:rFonts w:eastAsia="ArialMT" w:cstheme="minorHAnsi"/>
+          <w:color w:val="000000"/>
+          <w:sz w:val="24"/>
+          <w:szCs w:val="24"/>
+        </w:rPr>
+        <w:t>.</w:t>
+      </w:r>
+    </w:p>
+    <w:p>
+      <w:pPr>
+        <w:autoSpaceDE w:val="0"/>
+        <w:autoSpaceDN w:val="0"/>
+        <w:adjustRightInd w:val="0"/>
+        <w:spacing w:after="0" w:line="240" w:lineRule="auto"/>
+        <w:rPr>
+          <w:rFonts w:eastAsia="ArialMT" w:cstheme="minorHAnsi"/>
+          <w:color w:val="000000"/>
+          <w:sz w:val="24"/>
+          <w:szCs w:val="24"/>
+        </w:rPr>
+      </w:pPr>
+      <w:r>
+        <w:rPr>
+          <w:rFonts w:eastAsia="ArialMT" w:cstheme="minorHAnsi"/>
+          <w:color w:val="000000"/>
+          <w:sz w:val="24"/>
+          <w:szCs w:val="24"/>
+        </w:rPr>
+        <w:t>● The login password of the user osboxes.org will be osboxes.org</w:t>
+      </w:r>
+    </w:p>
+    <w:p>
+      <w:pPr>
+        <w:autoSpaceDE w:val="0"/>
+        <w:autoSpaceDN w:val="0"/>
+        <w:adjustRightInd w:val="0"/>
+        <w:spacing w:after="0" w:line="240" w:lineRule="auto"/>
+        <w:rPr>
+          <w:rFonts w:eastAsia="ArialMT" w:cstheme="minorHAnsi"/>
+          <w:color w:val="000000"/>
+          <w:sz w:val="24"/>
+          <w:szCs w:val="24"/>
+        </w:rPr>
+      </w:pPr>
+      <w:r>
+        <w:rPr>
+          <w:rFonts w:eastAsia="ArialMT" w:cstheme="minorHAnsi"/>
+          <w:color w:val="000000"/>
+          <w:sz w:val="24"/>
+          <w:szCs w:val="24"/>
+        </w:rPr>
+        <w:t>Step 4: Install Nginx and Host a Website on Ubuntu VM.</w:t>
+      </w:r>
+    </w:p>
+    <w:p>
+      <w:pPr>
+        <w:autoSpaceDE w:val="0"/>
+        <w:autoSpaceDN w:val="0"/>
+        <w:adjustRightInd w:val="0"/>
+        <w:spacing w:after="0" w:line="240" w:lineRule="auto"/>
+        <w:rPr>
+          <w:rFonts w:eastAsia="ArialMT" w:cstheme="minorHAnsi"/>
+          <w:color w:val="000000"/>
+          <w:sz w:val="24"/>
+          <w:szCs w:val="24"/>
+        </w:rPr>
+      </w:pPr>
+      <w:r>
+        <w:rPr>
+          <w:rFonts w:eastAsia="ArialMT" w:cstheme="minorHAnsi"/>
+          <w:color w:val="000000"/>
+          <w:sz w:val="24"/>
+          <w:szCs w:val="24"/>
+        </w:rPr>
+        <w:t>Update the System</w:t>
+      </w:r>
+    </w:p>
+    <w:p>
+      <w:pPr>
+        <w:autoSpaceDE w:val="0"/>
+        <w:autoSpaceDN w:val="0"/>
+        <w:adjustRightInd w:val="0"/>
+        <w:spacing w:after="0" w:line="240" w:lineRule="auto"/>
+        <w:rPr>
+          <w:rFonts w:eastAsia="ArialMT" w:cstheme="minorHAnsi"/>
+          <w:color w:val="000000"/>
+          <w:sz w:val="24"/>
+          <w:szCs w:val="24"/>
+        </w:rPr>
+      </w:pPr>
+      <w:r>
+        <w:rPr>
+          <w:rFonts w:eastAsia="ArialMT" w:cstheme="minorHAnsi"/>
+          <w:color w:val="000000"/>
+          <w:sz w:val="24"/>
+          <w:szCs w:val="24"/>
+        </w:rPr>
+        <w:t>● Open the terminal in the Ubuntu VM.</w:t>
+      </w:r>
+    </w:p>
+    <w:p>
+      <w:pPr>
+        <w:autoSpaceDE w:val="0"/>
+        <w:autoSpaceDN w:val="0"/>
+        <w:adjustRightInd w:val="0"/>
+        <w:spacing w:after="0" w:line="240" w:lineRule="auto"/>
+        <w:rPr>
+          <w:rFonts w:eastAsia="ArialMT" w:cstheme="minorHAnsi"/>
+          <w:color w:val="000000"/>
+          <w:sz w:val="24"/>
+          <w:szCs w:val="24"/>
+        </w:rPr>
+      </w:pPr>
+      <w:r>
+        <w:rPr>
+          <w:rFonts w:eastAsia="ArialMT" w:cstheme="minorHAnsi"/>
+          <w:color w:val="000000"/>
+          <w:sz w:val="24"/>
+          <w:szCs w:val="24"/>
+        </w:rPr>
+        <w:t>● Run the following commands to update the package list and upgrade the system:</w:t>
+      </w:r>
+    </w:p>
+    <w:p>
+      <w:pPr>
+        <w:autoSpaceDE w:val="0"/>
+        <w:autoSpaceDN w:val="0"/>
+        <w:adjustRightInd w:val="0"/>
+        <w:spacing w:after="0" w:line="240" w:lineRule="auto"/>
+        <w:rPr>
+          <w:rFonts w:eastAsia="ArialMT" w:cstheme="minorHAnsi"/>
+          <w:color w:val="AAB8C7"/>
+          <w:sz w:val="24"/>
+          <w:szCs w:val="24"/>
+        </w:rPr>
+      </w:pPr>
+      <w:proofErr w:type="spellStart"/>
+      <w:r>
+        <w:rPr>
+          <w:rFonts w:eastAsia="ArialMT" w:cstheme="minorHAnsi"/>
+          <w:color w:val="AAB8C7"/>
+          <w:sz w:val="24"/>
+          <w:szCs w:val="24"/>
+        </w:rPr>
+        <w:t>sudo</w:t>
+      </w:r>
+      <w:proofErr w:type="spellEnd"/>
+      <w:r>
+        <w:rPr>
+          <w:rFonts w:eastAsia="ArialMT" w:cstheme="minorHAnsi"/>
+          <w:color w:val="AAB8C7"/>
+          <w:sz w:val="24"/>
+          <w:szCs w:val="24"/>
+        </w:rPr>
+        <w:t xml:space="preserve"> apt update</w:t>
+      </w:r>
+    </w:p>
+    <w:p>
+      <w:pPr>
+        <w:autoSpaceDE w:val="0"/>
+        <w:autoSpaceDN w:val="0"/>
+        <w:adjustRightInd w:val="0"/>
+        <w:spacing w:after="0" w:line="240" w:lineRule="auto"/>
+        <w:rPr>
+          <w:rFonts w:eastAsia="ArialMT" w:cstheme="minorHAnsi"/>
+          <w:color w:val="AAB8C7"/>
+          <w:sz w:val="24"/>
+          <w:szCs w:val="24"/>
+        </w:rPr>
+      </w:pPr>
+      <w:proofErr w:type="spellStart"/>
+      <w:r>
+        <w:rPr>
+          <w:rFonts w:eastAsia="ArialMT" w:cstheme="minorHAnsi"/>
+          <w:color w:val="AAB8C7"/>
+          <w:sz w:val="24"/>
+          <w:szCs w:val="24"/>
+        </w:rPr>
+        <w:t>sudo</w:t>
+      </w:r>
+      <w:proofErr w:type="spellEnd"/>
+      <w:r>
+        <w:rPr>
+          <w:rFonts w:eastAsia="ArialMT" w:cstheme="minorHAnsi"/>
+          <w:color w:val="AAB8C7"/>
+          <w:sz w:val="24"/>
+          <w:szCs w:val="24"/>
+        </w:rPr>
+        <w:t xml:space="preserve"> apt upgrade -y</w:t>
+      </w:r>
+    </w:p>
+    <w:p>
+      <w:pPr>
+        <w:autoSpaceDE w:val="0"/>
+        <w:autoSpaceDN w:val="0"/>
+        <w:adjustRightInd w:val="0"/>
+        <w:spacing w:after="0" w:line="240" w:lineRule="auto"/>
+        <w:rPr>
+          <w:rFonts w:eastAsia="ArialMT" w:cstheme="minorHAnsi"/>
+          <w:color w:val="000000"/>
+          <w:sz w:val="24"/>
+          <w:szCs w:val="24"/>
+        </w:rPr>
+      </w:pPr>
+      <w:r>
+        <w:rPr>
+          <w:rFonts w:eastAsia="ArialMT" w:cstheme="minorHAnsi"/>
+          <w:color w:val="000000"/>
+          <w:sz w:val="24"/>
+          <w:szCs w:val="24"/>
+        </w:rPr>
+        <w:t>Install Nginx</w:t>
+      </w:r>
+    </w:p>
+    <w:p>
+      <w:pPr>
+        <w:autoSpaceDE w:val="0"/>
+        <w:autoSpaceDN w:val="0"/>
+        <w:adjustRightInd w:val="0"/>
+        <w:spacing w:after="0" w:line="240" w:lineRule="auto"/>
+        <w:rPr>
+          <w:rFonts w:eastAsia="ArialMT" w:cstheme="minorHAnsi"/>
+          <w:color w:val="AAB8C7"/>
+          <w:sz w:val="24"/>
+          <w:szCs w:val="24"/>
+        </w:rPr>
+      </w:pPr>
+      <w:proofErr w:type="spellStart"/>
+      <w:r>
+        <w:rPr>
+          <w:rFonts w:eastAsia="ArialMT" w:cstheme="minorHAnsi"/>
+          <w:color w:val="AAB8C7"/>
+          <w:sz w:val="24"/>
+          <w:szCs w:val="24"/>
+        </w:rPr>
+        <w:t>sudo</w:t>
+      </w:r>
+      <w:proofErr w:type="spellEnd"/>
+      <w:r>
+        <w:rPr>
+          <w:rFonts w:eastAsia="ArialMT" w:cstheme="minorHAnsi"/>
+          <w:color w:val="AAB8C7"/>
+          <w:sz w:val="24"/>
+          <w:szCs w:val="24"/>
+        </w:rPr>
+        <w:t xml:space="preserve"> apt install </w:t>
+      </w:r>
+      <w:proofErr w:type="spellStart"/>
+      <w:r>
+        <w:rPr>
+          <w:rFonts w:eastAsia="ArialMT" w:cstheme="minorHAnsi"/>
+          <w:color w:val="AAB8C7"/>
+          <w:sz w:val="24"/>
+          <w:szCs w:val="24"/>
+        </w:rPr>
+        <w:t>nginx</w:t>
+      </w:r>
+      <w:proofErr w:type="spellEnd"/>
+      <w:r>
+        <w:rPr>
+          <w:rFonts w:eastAsia="ArialMT" w:cstheme="minorHAnsi"/>
+          <w:color w:val="AAB8C7"/>
+          <w:sz w:val="24"/>
+          <w:szCs w:val="24"/>
+        </w:rPr>
+        <w:t xml:space="preserve"> -y</w:t>
+      </w:r>
+    </w:p>
+    <w:p>
+      <w:pPr>
+        <w:autoSpaceDE w:val="0"/>
+        <w:autoSpaceDN w:val="0"/>
+        <w:adjustRightInd w:val="0"/>
+        <w:spacing w:after="0" w:line="240" w:lineRule="auto"/>
+        <w:rPr>
+          <w:rFonts w:eastAsia="ArialMT" w:cstheme="minorHAnsi"/>
+          <w:color w:val="000000"/>
+          <w:sz w:val="24"/>
+          <w:szCs w:val="24"/>
+        </w:rPr>
+      </w:pPr>
+      <w:r>
+        <w:rPr>
+          <w:rFonts w:eastAsia="ArialMT" w:cstheme="minorHAnsi"/>
+          <w:color w:val="000000"/>
+          <w:sz w:val="24"/>
+          <w:szCs w:val="24"/>
+        </w:rPr>
+        <w:t>Start the Nginx service and enable it to run on boot:</w:t>
+      </w:r>
+    </w:p>
+    <w:p>
+      <w:pPr>
+        <w:autoSpaceDE w:val="0"/>
+        <w:autoSpaceDN w:val="0"/>
+        <w:adjustRightInd w:val="0"/>
+        <w:spacing w:after="0" w:line="240" w:lineRule="auto"/>
+        <w:rPr>
+          <w:rFonts w:eastAsia="ArialMT" w:cstheme="minorHAnsi"/>
+          <w:color w:val="AAB8C7"/>
+          <w:sz w:val="24"/>
+          <w:szCs w:val="24"/>
+        </w:rPr>
+      </w:pPr>
+      <w:proofErr w:type="spellStart"/>
+      <w:r>
+        <w:rPr>
+          <w:rFonts w:eastAsia="ArialMT" w:cstheme="minorHAnsi"/>
+          <w:color w:val="AAB8C7"/>
+          <w:sz w:val="24"/>
+          <w:szCs w:val="24"/>
+        </w:rPr>
+        <w:t>sudo</w:t>
+      </w:r>
+      <w:proofErr w:type="spellEnd"/>
+      <w:r>
+        <w:rPr>
+          <w:rFonts w:eastAsia="ArialMT" w:cstheme="minorHAnsi"/>
+          <w:color w:val="AAB8C7"/>
+          <w:sz w:val="24"/>
+          <w:szCs w:val="24"/>
+        </w:rPr>
+        <w:t xml:space="preserve"> </w:t>
+      </w:r>
+      <w:proofErr w:type="spellStart"/>
+      <w:r>
+        <w:rPr>
+          <w:rFonts w:eastAsia="ArialMT" w:cstheme="minorHAnsi"/>
+          <w:color w:val="AAB8C7"/>
+          <w:sz w:val="24"/>
+          <w:szCs w:val="24"/>
+        </w:rPr>
+        <w:t>systemctl</w:t>
+      </w:r>
+      <w:proofErr w:type="spellEnd"/>
+      <w:r>
+        <w:rPr>
+          <w:rFonts w:eastAsia="ArialMT" w:cstheme="minorHAnsi"/>
+          <w:color w:val="AAB8C7"/>
+          <w:sz w:val="24"/>
+          <w:szCs w:val="24"/>
+        </w:rPr>
+        <w:t xml:space="preserve"> start </w:t>
+      </w:r>
+      <w:proofErr w:type="spellStart"/>
+      <w:r>
+        <w:rPr>
+          <w:rFonts w:eastAsia="ArialMT" w:cstheme="minorHAnsi"/>
+          <w:color w:val="AAB8C7"/>
+          <w:sz w:val="24"/>
+          <w:szCs w:val="24"/>
+        </w:rPr>
+        <w:t>nginx</w:t>
+      </w:r>
+      <w:proofErr w:type="spellEnd"/>
+    </w:p>
+    <w:p>
+      <w:pPr>
+        <w:autoSpaceDE w:val="0"/>
+        <w:autoSpaceDN w:val="0"/>
+        <w:adjustRightInd w:val="0"/>
+        <w:spacing w:after="0" w:line="240" w:lineRule="auto"/>
+        <w:rPr>
+          <w:rFonts w:eastAsia="ArialMT" w:cstheme="minorHAnsi"/>
+          <w:color w:val="AAB8C7"/>
+          <w:sz w:val="24"/>
+          <w:szCs w:val="24"/>
+        </w:rPr>
+      </w:pPr>
+      <w:proofErr w:type="spellStart"/>
+      <w:r>
+        <w:rPr>
+          <w:rFonts w:eastAsia="ArialMT" w:cstheme="minorHAnsi"/>
+          <w:color w:val="AAB8C7"/>
+          <w:sz w:val="24"/>
+          <w:szCs w:val="24"/>
+        </w:rPr>
+        <w:t>sudo</w:t>
+      </w:r>
+      <w:proofErr w:type="spellEnd"/>
+      <w:r>
+        <w:rPr>
+          <w:rFonts w:eastAsia="ArialMT" w:cstheme="minorHAnsi"/>
+          <w:color w:val="AAB8C7"/>
+          <w:sz w:val="24"/>
+          <w:szCs w:val="24"/>
+        </w:rPr>
+        <w:t xml:space="preserve"> </w:t>
+      </w:r>
+      <w:proofErr w:type="spellStart"/>
+      <w:r>
+        <w:rPr>
+          <w:rFonts w:eastAsia="ArialMT" w:cstheme="minorHAnsi"/>
+          <w:color w:val="AAB8C7"/>
+          <w:sz w:val="24"/>
+          <w:szCs w:val="24"/>
+        </w:rPr>
+        <w:t>systemctl</w:t>
+      </w:r>
+      <w:proofErr w:type="spellEnd"/>
+      <w:r>
+        <w:rPr>
+          <w:rFonts w:eastAsia="ArialMT" w:cstheme="minorHAnsi"/>
+          <w:color w:val="AAB8C7"/>
+          <w:sz w:val="24"/>
+          <w:szCs w:val="24"/>
+        </w:rPr>
+        <w:t xml:space="preserve"> enable </w:t>
+      </w:r>
+      <w:proofErr w:type="spellStart"/>
+      <w:r>
+        <w:rPr>
+          <w:rFonts w:eastAsia="ArialMT" w:cstheme="minorHAnsi"/>
+          <w:color w:val="AAB8C7"/>
+          <w:sz w:val="24"/>
+          <w:szCs w:val="24"/>
+        </w:rPr>
+        <w:t>nginx</w:t>
+      </w:r>
+      <w:proofErr w:type="spellEnd"/>
+    </w:p>
+    <w:p>
+      <w:pPr>
+        <w:autoSpaceDE w:val="0"/>
+        <w:autoSpaceDN w:val="0"/>
+        <w:adjustRightInd w:val="0"/>
+        <w:spacing w:after="0" w:line="240" w:lineRule="auto"/>
+        <w:rPr>
+          <w:rFonts w:eastAsia="ArialMT" w:cstheme="minorHAnsi"/>
+          <w:color w:val="000000"/>
+          <w:sz w:val="24"/>
+          <w:szCs w:val="24"/>
+        </w:rPr>
+      </w:pPr>
+      <w:r>
+        <w:rPr>
+          <w:rFonts w:eastAsia="ArialMT" w:cstheme="minorHAnsi"/>
+          <w:color w:val="000000"/>
+          <w:sz w:val="24"/>
+          <w:szCs w:val="24"/>
+        </w:rPr>
+        <w:t>Create a simple HTML file to host:</w:t>
+      </w:r>
+    </w:p>
+    <w:p>
+      <w:pPr>
+        <w:autoSpaceDE w:val="0"/>
+        <w:autoSpaceDN w:val="0"/>
+        <w:adjustRightInd w:val="0"/>
+        <w:spacing w:after="0" w:line="240" w:lineRule="auto"/>
+        <w:rPr>
+          <w:rFonts w:eastAsia="ArialMT" w:cstheme="minorHAnsi"/>
+          <w:color w:val="6A8859"/>
+          <w:sz w:val="24"/>
+          <w:szCs w:val="24"/>
+        </w:rPr>
+      </w:pPr>
+      <w:r>
+        <w:rPr>
+          <w:rFonts w:eastAsia="ArialMT" w:cstheme="minorHAnsi"/>
+          <w:color w:val="AAB8C7"/>
+          <w:sz w:val="24"/>
+          <w:szCs w:val="24"/>
+        </w:rPr>
+        <w:t xml:space="preserve">echo </w:t>
+      </w:r>
+      <w:r>
+        <w:rPr>
+          <w:rFonts w:eastAsia="ArialMT" w:cstheme="minorHAnsi"/>
+          <w:color w:val="6A8859"/>
+          <w:sz w:val="24"/>
+          <w:szCs w:val="24"/>
+        </w:rPr>
+        <w:t>"&lt;html&gt;</w:t>
+      </w:r>
+    </w:p>
+    <w:p>
+      <w:pPr>
+        <w:autoSpaceDE w:val="0"/>
+        <w:autoSpaceDN w:val="0"/>
+        <w:adjustRightInd w:val="0"/>
+        <w:spacing w:after="0" w:line="240" w:lineRule="auto"/>
+        <w:rPr>
+          <w:rFonts w:eastAsia="ArialMT" w:cstheme="minorHAnsi"/>
+          <w:color w:val="6A8859"/>
+          <w:sz w:val="24"/>
+          <w:szCs w:val="24"/>
+        </w:rPr>
+      </w:pPr>
+      <w:r>
+        <w:rPr>
+          <w:rFonts w:eastAsia="ArialMT" w:cstheme="minorHAnsi"/>
+          <w:color w:val="6A8859"/>
+          <w:sz w:val="24"/>
+          <w:szCs w:val="24"/>
+        </w:rPr>
+        <w:t>&lt;body&gt;</w:t>
+      </w:r>
+    </w:p>
+    <w:p>
+      <w:pPr>
+        <w:autoSpaceDE w:val="0"/>
+        <w:autoSpaceDN w:val="0"/>
+        <w:adjustRightInd w:val="0"/>
+        <w:spacing w:after="0" w:line="240" w:lineRule="auto"/>
+        <w:rPr>
+          <w:rFonts w:eastAsia="ArialMT" w:cstheme="minorHAnsi"/>
+          <w:color w:val="6A8859"/>
+          <w:sz w:val="24"/>
+          <w:szCs w:val="24"/>
+        </w:rPr>
+      </w:pPr>
+      <w:r>
+        <w:rPr>
+          <w:rFonts w:eastAsia="ArialMT" w:cstheme="minorHAnsi"/>
+          <w:color w:val="6A8859"/>
+          <w:sz w:val="24"/>
+          <w:szCs w:val="24"/>
+        </w:rPr>
+        <w:t>&lt;h1&gt;</w:t>
+      </w:r>
+      <w:r>
+        <w:rPr>
+          <w:rFonts w:eastAsia="ArialMT" w:cstheme="minorHAnsi"/>
+          <w:color w:val="6A8859"/>
+          <w:sz w:val="24"/>
+          <w:szCs w:val="24"/>
+        </w:rPr>
+        <w:t xml:space="preserve">Adarsh </w:t>
+      </w:r>
+      <w:proofErr w:type="spellStart"/>
+      <w:r>
+        <w:rPr>
+          <w:rFonts w:eastAsia="ArialMT" w:cstheme="minorHAnsi"/>
+          <w:color w:val="6A8859"/>
+          <w:sz w:val="24"/>
+          <w:szCs w:val="24"/>
+        </w:rPr>
+        <w:t>Karnwal</w:t>
+      </w:r>
+      <w:proofErr w:type="spellEnd"/>
+      <w:r>
+        <w:rPr>
+          <w:rFonts w:eastAsia="ArialMT" w:cstheme="minorHAnsi"/>
+          <w:color w:val="6A8859"/>
+          <w:sz w:val="24"/>
+          <w:szCs w:val="24"/>
+        </w:rPr>
+        <w:t xml:space="preserve"> </w:t>
+      </w:r>
+      <w:proofErr w:type="spellStart"/>
+      <w:r>
+        <w:rPr>
+          <w:rFonts w:eastAsia="ArialMT" w:cstheme="minorHAnsi"/>
+          <w:color w:val="6A8859"/>
+          <w:sz w:val="24"/>
+          <w:szCs w:val="24"/>
+        </w:rPr>
+        <w:t>Devops</w:t>
+      </w:r>
+      <w:proofErr w:type="spellEnd"/>
+      <w:r>
+        <w:rPr>
+          <w:rFonts w:eastAsia="ArialMT" w:cstheme="minorHAnsi"/>
+          <w:color w:val="6A8859"/>
+          <w:sz w:val="24"/>
+          <w:szCs w:val="24"/>
+        </w:rPr>
+        <w:t xml:space="preserve"> Batch 5 &lt;/h1&gt;</w:t>
+      </w:r>
+    </w:p>
+    <w:p>
+      <w:pPr>
+        <w:autoSpaceDE w:val="0"/>
+        <w:autoSpaceDN w:val="0"/>
+        <w:adjustRightInd w:val="0"/>
+        <w:spacing w:after="0" w:line="240" w:lineRule="auto"/>
+        <w:rPr>
+          <w:rFonts w:eastAsia="ArialMT" w:cstheme="minorHAnsi"/>
+          <w:color w:val="6A8859"/>
+          <w:sz w:val="24"/>
+          <w:szCs w:val="24"/>
+        </w:rPr>
+      </w:pPr>
+      <w:r>
+        <w:rPr>
+          <w:rFonts w:eastAsia="ArialMT" w:cstheme="minorHAnsi"/>
+          <w:color w:val="6A8859"/>
+          <w:sz w:val="24"/>
+          <w:szCs w:val="24"/>
+        </w:rPr>
+        <w:t>&lt;/body&gt;</w:t>
+      </w:r>
+    </w:p>
+    <w:p>
+      <w:pPr>
+        <w:autoSpaceDE w:val="0"/>
+        <w:autoSpaceDN w:val="0"/>
+        <w:adjustRightInd w:val="0"/>
+        <w:spacing w:after="0" w:line="240" w:lineRule="auto"/>
+        <w:rPr>
+          <w:rFonts w:eastAsia="ArialMT" w:cstheme="minorHAnsi"/>
+          <w:color w:val="AAB8C7"/>
+          <w:sz w:val="24"/>
+          <w:szCs w:val="24"/>
+        </w:rPr>
+      </w:pPr>
+      <w:r>
+        <w:rPr>
+          <w:rFonts w:eastAsia="ArialMT" w:cstheme="minorHAnsi"/>
+          <w:color w:val="6A8859"/>
+          <w:sz w:val="24"/>
+          <w:szCs w:val="24"/>
+        </w:rPr>
+        <w:t xml:space="preserve">&lt;/html&gt;" </w:t>
+      </w:r>
+      <w:r>
+        <w:rPr>
+          <w:rFonts w:eastAsia="ArialMT" w:cstheme="minorHAnsi"/>
+          <w:color w:val="AAB8C7"/>
+          <w:sz w:val="24"/>
+          <w:szCs w:val="24"/>
+        </w:rPr>
+        <w:t xml:space="preserve">| </w:t>
+      </w:r>
+      <w:proofErr w:type="spellStart"/>
+      <w:r>
+        <w:rPr>
+          <w:rFonts w:eastAsia="ArialMT" w:cstheme="minorHAnsi"/>
+          <w:color w:val="AAB8C7"/>
+          <w:sz w:val="24"/>
+          <w:szCs w:val="24"/>
+        </w:rPr>
+        <w:t>sudo</w:t>
+      </w:r>
+      <w:proofErr w:type="spellEnd"/>
+      <w:r>
+        <w:rPr>
+          <w:rFonts w:eastAsia="ArialMT" w:cstheme="minorHAnsi"/>
+          <w:color w:val="AAB8C7"/>
+          <w:sz w:val="24"/>
+          <w:szCs w:val="24"/>
+        </w:rPr>
+        <w:t xml:space="preserve"> tee /var/www/html/index.html</w:t>
+      </w:r>
+    </w:p>
+    <w:p>
+      <w:pPr>
+        <w:autoSpaceDE w:val="0"/>
+        <w:autoSpaceDN w:val="0"/>
+        <w:adjustRightInd w:val="0"/>
+        <w:spacing w:after="0" w:line="240" w:lineRule="auto"/>
+        <w:rPr>
+          <w:rFonts w:eastAsia="ArialMT" w:cstheme="minorHAnsi"/>
+          <w:color w:val="000000"/>
+          <w:sz w:val="24"/>
+          <w:szCs w:val="24"/>
+        </w:rPr>
+      </w:pPr>
+      <w:r>
+        <w:rPr>
+          <w:rFonts w:eastAsia="ArialMT" w:cstheme="minorHAnsi"/>
+          <w:color w:val="000000"/>
+          <w:sz w:val="24"/>
+          <w:szCs w:val="24"/>
+        </w:rPr>
+        <w:t>Verify Nginx</w:t>
+      </w:r>
+    </w:p>
+    <w:p>
+      <w:pPr>
+        <w:autoSpaceDE w:val="0"/>
+        <w:autoSpaceDN w:val="0"/>
+        <w:adjustRightInd w:val="0"/>
+        <w:spacing w:after="0" w:line="240" w:lineRule="auto"/>
+        <w:rPr>
+          <w:rFonts w:eastAsia="ArialMT" w:cstheme="minorHAnsi"/>
+          <w:color w:val="000000"/>
+          <w:sz w:val="24"/>
+          <w:szCs w:val="24"/>
+        </w:rPr>
+      </w:pPr>
+      <w:r>
+        <w:rPr>
+          <w:rFonts w:eastAsia="ArialMT" w:cstheme="minorHAnsi"/>
+          <w:color w:val="000000"/>
+          <w:sz w:val="24"/>
+          <w:szCs w:val="24"/>
+        </w:rPr>
+        <w:t>● Open a web browser and go to the IP address of the Ubuntu VM. You should see</w:t>
+      </w:r>
+    </w:p>
+    <w:p>
+      <w:pPr>
+        <w:autoSpaceDE w:val="0"/>
+        <w:autoSpaceDN w:val="0"/>
+        <w:adjustRightInd w:val="0"/>
+        <w:spacing w:after="0" w:line="240" w:lineRule="auto"/>
+        <w:rPr>
+          <w:rFonts w:eastAsia="ArialMT" w:cstheme="minorHAnsi"/>
+          <w:color w:val="000000"/>
+          <w:sz w:val="24"/>
+          <w:szCs w:val="24"/>
+        </w:rPr>
+      </w:pPr>
+      <w:r>
+        <w:rPr>
+          <w:rFonts w:eastAsia="ArialMT" w:cstheme="minorHAnsi"/>
+          <w:color w:val="000000"/>
+          <w:sz w:val="24"/>
+          <w:szCs w:val="24"/>
+        </w:rPr>
+        <w:t>the message "</w:t>
+      </w:r>
+      <w:r>
+        <w:rPr>
+          <w:rFonts w:eastAsia="ArialMT" w:cstheme="minorHAnsi"/>
+          <w:color w:val="000000"/>
+          <w:sz w:val="24"/>
+          <w:szCs w:val="24"/>
+        </w:rPr>
+        <w:t>Adarsh Batch 5</w:t>
+      </w:r>
+      <w:bookmarkStart w:id="0" w:name="_GoBack"/>
+      <w:bookmarkEnd w:id="0"/>
+      <w:r>
+        <w:rPr>
+          <w:rFonts w:eastAsia="ArialMT" w:cstheme="minorHAnsi"/>
+          <w:color w:val="000000"/>
+          <w:sz w:val="24"/>
+          <w:szCs w:val="24"/>
+        </w:rPr>
+        <w:t>"</w:t>
+      </w:r>
+    </w:p>
+    <w:p>
+      <w:pPr>
+        <w:autoSpaceDE w:val="0"/>
+        <w:autoSpaceDN w:val="0"/>
+        <w:adjustRightInd w:val="0"/>
+        <w:spacing w:after="0" w:line="240" w:lineRule="auto"/>
+        <w:rPr>
+          <w:rFonts w:eastAsia="ArialMT" w:cstheme="minorHAnsi"/>
+          <w:color w:val="000000"/>
+          <w:sz w:val="24"/>
+          <w:szCs w:val="24"/>
+        </w:rPr>
+      </w:pPr>
+      <w:r>
+        <w:rPr>
+          <w:rFonts w:eastAsia="ArialMT" w:cstheme="minorHAnsi"/>
+          <w:color w:val="000000"/>
+          <w:sz w:val="24"/>
+          <w:szCs w:val="24"/>
+        </w:rPr>
+        <w:t>Step 5: Scan the Virtual Machine Using Nmap</w:t>
+      </w:r>
+    </w:p>
+    <w:p>
+      <w:pPr>
+        <w:autoSpaceDE w:val="0"/>
+        <w:autoSpaceDN w:val="0"/>
+        <w:adjustRightInd w:val="0"/>
+        <w:spacing w:after="0" w:line="240" w:lineRule="auto"/>
+        <w:rPr>
+          <w:rFonts w:eastAsia="ArialMT" w:cstheme="minorHAnsi"/>
+          <w:color w:val="000000"/>
+          <w:sz w:val="24"/>
+          <w:szCs w:val="24"/>
+        </w:rPr>
+      </w:pPr>
+      <w:r>
+        <w:rPr>
+          <w:rFonts w:eastAsia="ArialMT" w:cstheme="minorHAnsi"/>
+          <w:color w:val="000000"/>
+          <w:sz w:val="24"/>
+          <w:szCs w:val="24"/>
+        </w:rPr>
+        <w:t>Install Nmap on Host Machine</w:t>
+      </w:r>
+    </w:p>
+    <w:p>
+      <w:pPr>
+        <w:autoSpaceDE w:val="0"/>
+        <w:autoSpaceDN w:val="0"/>
+        <w:adjustRightInd w:val="0"/>
+        <w:spacing w:after="0" w:line="240" w:lineRule="auto"/>
+        <w:rPr>
+          <w:rFonts w:eastAsia="ArialMT" w:cstheme="minorHAnsi"/>
+          <w:color w:val="000000"/>
+          <w:sz w:val="24"/>
+          <w:szCs w:val="24"/>
+        </w:rPr>
+      </w:pPr>
+      <w:r>
+        <w:rPr>
+          <w:rFonts w:eastAsia="ArialMT" w:cstheme="minorHAnsi"/>
+          <w:color w:val="000000"/>
+          <w:sz w:val="24"/>
+          <w:szCs w:val="24"/>
+        </w:rPr>
+        <w:t>● Download and install Nmap from the official website.</w:t>
+      </w:r>
+    </w:p>
+    <w:p>
+      <w:pPr>
+        <w:autoSpaceDE w:val="0"/>
+        <w:autoSpaceDN w:val="0"/>
+        <w:adjustRightInd w:val="0"/>
+        <w:spacing w:after="0" w:line="240" w:lineRule="auto"/>
+        <w:rPr>
+          <w:rFonts w:eastAsia="ArialMT" w:cstheme="minorHAnsi"/>
+          <w:color w:val="000000"/>
+          <w:sz w:val="24"/>
+          <w:szCs w:val="24"/>
+        </w:rPr>
+      </w:pPr>
+      <w:r>
+        <w:rPr>
+          <w:rFonts w:eastAsia="ArialMT" w:cstheme="minorHAnsi"/>
+          <w:color w:val="000000"/>
+          <w:sz w:val="24"/>
+          <w:szCs w:val="24"/>
+        </w:rPr>
+        <w:t>● Follow the installation instructions for Windows.</w:t>
+      </w:r>
+    </w:p>
+    <w:p>
+      <w:pPr>
+        <w:autoSpaceDE w:val="0"/>
+        <w:autoSpaceDN w:val="0"/>
+        <w:adjustRightInd w:val="0"/>
+        <w:spacing w:after="0" w:line="240" w:lineRule="auto"/>
+        <w:rPr>
+          <w:rFonts w:eastAsia="ArialMT" w:cstheme="minorHAnsi"/>
+          <w:color w:val="000000"/>
+          <w:sz w:val="24"/>
+          <w:szCs w:val="24"/>
+        </w:rPr>
+      </w:pPr>
+      <w:r>
+        <w:rPr>
+          <w:rFonts w:eastAsia="ArialMT" w:cstheme="minorHAnsi"/>
+          <w:color w:val="000000"/>
+          <w:sz w:val="24"/>
+          <w:szCs w:val="24"/>
+        </w:rPr>
+        <w:t>Find the IP Address of the Ubuntu VM</w:t>
+      </w:r>
+    </w:p>
+    <w:p>
+      <w:pPr>
+        <w:autoSpaceDE w:val="0"/>
+        <w:autoSpaceDN w:val="0"/>
+        <w:adjustRightInd w:val="0"/>
+        <w:spacing w:after="0" w:line="240" w:lineRule="auto"/>
+        <w:rPr>
+          <w:rFonts w:eastAsia="ArialMT" w:cstheme="minorHAnsi"/>
+          <w:color w:val="000000"/>
+          <w:sz w:val="24"/>
+          <w:szCs w:val="24"/>
+        </w:rPr>
+      </w:pPr>
+      <w:r>
+        <w:rPr>
+          <w:rFonts w:eastAsia="ArialMT" w:cstheme="minorHAnsi"/>
+          <w:color w:val="000000"/>
+          <w:sz w:val="24"/>
+          <w:szCs w:val="24"/>
+        </w:rPr>
+        <w:lastRenderedPageBreak/>
+        <w:t>In the Ubuntu VM, run the following command to find the IP address:</w:t>
+      </w:r>
+    </w:p>
+    <w:p>
+      <w:pPr>
+        <w:autoSpaceDE w:val="0"/>
+        <w:autoSpaceDN w:val="0"/>
+        <w:adjustRightInd w:val="0"/>
+        <w:spacing w:after="0" w:line="240" w:lineRule="auto"/>
+        <w:rPr>
+          <w:rFonts w:eastAsia="ArialMT" w:cstheme="minorHAnsi"/>
+          <w:color w:val="AAB8C7"/>
+          <w:sz w:val="24"/>
+          <w:szCs w:val="24"/>
+        </w:rPr>
+      </w:pPr>
+      <w:proofErr w:type="spellStart"/>
+      <w:r>
+        <w:rPr>
+          <w:rFonts w:eastAsia="ArialMT" w:cstheme="minorHAnsi"/>
+          <w:color w:val="AAB8C7"/>
+          <w:sz w:val="24"/>
+          <w:szCs w:val="24"/>
+        </w:rPr>
+        <w:t>sudo</w:t>
+      </w:r>
+      <w:proofErr w:type="spellEnd"/>
+      <w:r>
+        <w:rPr>
+          <w:rFonts w:eastAsia="ArialMT" w:cstheme="minorHAnsi"/>
+          <w:color w:val="AAB8C7"/>
+          <w:sz w:val="24"/>
+          <w:szCs w:val="24"/>
+        </w:rPr>
+        <w:t xml:space="preserve"> apt-get install net-tools -y</w:t>
+      </w:r>
+    </w:p>
+    <w:p>
+      <w:pPr>
+        <w:autoSpaceDE w:val="0"/>
+        <w:autoSpaceDN w:val="0"/>
+        <w:adjustRightInd w:val="0"/>
+        <w:spacing w:after="0" w:line="240" w:lineRule="auto"/>
+        <w:rPr>
+          <w:rFonts w:eastAsia="ArialMT" w:cstheme="minorHAnsi"/>
+          <w:color w:val="AAB8C7"/>
+          <w:sz w:val="24"/>
+          <w:szCs w:val="24"/>
+        </w:rPr>
+      </w:pPr>
+      <w:r>
+        <w:rPr>
+          <w:rFonts w:eastAsia="ArialMT" w:cstheme="minorHAnsi"/>
+          <w:color w:val="AAB8C7"/>
+          <w:sz w:val="24"/>
+          <w:szCs w:val="24"/>
+        </w:rPr>
+        <w:t>ifconfig</w:t>
+      </w:r>
+    </w:p>
+    <w:p>
+      <w:pPr>
+        <w:autoSpaceDE w:val="0"/>
+        <w:autoSpaceDN w:val="0"/>
+        <w:adjustRightInd w:val="0"/>
+        <w:spacing w:after="0" w:line="240" w:lineRule="auto"/>
+        <w:rPr>
+          <w:rFonts w:eastAsia="ArialMT" w:cstheme="minorHAnsi"/>
+          <w:color w:val="000000"/>
+          <w:sz w:val="24"/>
+          <w:szCs w:val="24"/>
+        </w:rPr>
+      </w:pPr>
+      <w:r>
+        <w:rPr>
+          <w:rFonts w:eastAsia="ArialMT" w:cstheme="minorHAnsi"/>
+          <w:color w:val="000000"/>
+          <w:sz w:val="24"/>
+          <w:szCs w:val="24"/>
+        </w:rPr>
+        <w:t>Run Nmap Scan</w:t>
+      </w:r>
+    </w:p>
+    <w:p>
+      <w:pPr>
+        <w:autoSpaceDE w:val="0"/>
+        <w:autoSpaceDN w:val="0"/>
+        <w:adjustRightInd w:val="0"/>
+        <w:spacing w:after="0" w:line="240" w:lineRule="auto"/>
+        <w:rPr>
+          <w:rFonts w:eastAsia="ArialMT" w:cstheme="minorHAnsi"/>
+          <w:color w:val="000000"/>
+          <w:sz w:val="24"/>
+          <w:szCs w:val="24"/>
+        </w:rPr>
+      </w:pPr>
+      <w:r>
+        <w:rPr>
+          <w:rFonts w:eastAsia="ArialMT" w:cstheme="minorHAnsi"/>
+          <w:color w:val="000000"/>
+          <w:sz w:val="24"/>
+          <w:szCs w:val="24"/>
+        </w:rPr>
+        <w:t>● Open the command prompt on the host machine.</w:t>
+      </w:r>
+    </w:p>
+    <w:p>
+      <w:pPr>
+        <w:autoSpaceDE w:val="0"/>
+        <w:autoSpaceDN w:val="0"/>
+        <w:adjustRightInd w:val="0"/>
+        <w:spacing w:after="0" w:line="240" w:lineRule="auto"/>
+        <w:rPr>
+          <w:rFonts w:eastAsia="ArialMT" w:cstheme="minorHAnsi"/>
+          <w:color w:val="000000"/>
+          <w:sz w:val="24"/>
+          <w:szCs w:val="24"/>
+        </w:rPr>
+      </w:pPr>
+      <w:r>
+        <w:rPr>
+          <w:rFonts w:eastAsia="ArialMT" w:cstheme="minorHAnsi"/>
+          <w:color w:val="000000"/>
+          <w:sz w:val="24"/>
+          <w:szCs w:val="24"/>
+        </w:rPr>
+        <w:t>● Run the following command to scan the Ubuntu VM:</w:t>
+      </w:r>
+    </w:p>
+    <w:p>
+      <w:pPr>
+        <w:autoSpaceDE w:val="0"/>
+        <w:autoSpaceDN w:val="0"/>
+        <w:adjustRightInd w:val="0"/>
+        <w:spacing w:after="0" w:line="240" w:lineRule="auto"/>
+        <w:rPr>
+          <w:rFonts w:eastAsia="ArialMT" w:cstheme="minorHAnsi"/>
+          <w:color w:val="AAB8C7"/>
+          <w:sz w:val="24"/>
+          <w:szCs w:val="24"/>
+        </w:rPr>
+      </w:pPr>
+      <w:proofErr w:type="spellStart"/>
+      <w:r>
+        <w:rPr>
+          <w:rFonts w:eastAsia="ArialMT" w:cstheme="minorHAnsi"/>
+          <w:color w:val="AAB8C7"/>
+          <w:sz w:val="24"/>
+          <w:szCs w:val="24"/>
+        </w:rPr>
+        <w:t>nmap</w:t>
+      </w:r>
+      <w:proofErr w:type="spellEnd"/>
+      <w:r>
+        <w:rPr>
+          <w:rFonts w:eastAsia="ArialMT" w:cstheme="minorHAnsi"/>
+          <w:color w:val="AAB8C7"/>
+          <w:sz w:val="24"/>
+          <w:szCs w:val="24"/>
+        </w:rPr>
+        <w:t xml:space="preserve"> -</w:t>
+      </w:r>
+      <w:proofErr w:type="spellStart"/>
+      <w:r>
+        <w:rPr>
+          <w:rFonts w:eastAsia="ArialMT" w:cstheme="minorHAnsi"/>
+          <w:color w:val="AAB8C7"/>
+          <w:sz w:val="24"/>
+          <w:szCs w:val="24"/>
+        </w:rPr>
+        <w:t>sS</w:t>
+      </w:r>
+      <w:proofErr w:type="spellEnd"/>
+      <w:r>
+        <w:rPr>
+          <w:rFonts w:eastAsia="ArialMT" w:cstheme="minorHAnsi"/>
+          <w:color w:val="AAB8C7"/>
+          <w:sz w:val="24"/>
+          <w:szCs w:val="24"/>
+        </w:rPr>
+        <w:t xml:space="preserve"> [</w:t>
+      </w:r>
+      <w:proofErr w:type="spellStart"/>
+      <w:r>
+        <w:rPr>
+          <w:rFonts w:eastAsia="ArialMT" w:cstheme="minorHAnsi"/>
+          <w:color w:val="AAB8C7"/>
+          <w:sz w:val="24"/>
+          <w:szCs w:val="24"/>
+        </w:rPr>
+        <w:t>Ubuntu_VM_IP</w:t>
+      </w:r>
+      <w:proofErr w:type="spellEnd"/>
+      <w:r>
+        <w:rPr>
+          <w:rFonts w:eastAsia="ArialMT" w:cstheme="minorHAnsi"/>
+          <w:color w:val="AAB8C7"/>
+          <w:sz w:val="24"/>
+          <w:szCs w:val="24"/>
+        </w:rPr>
+        <w:t>]</w:t>
+      </w:r>
+    </w:p>
+    <w:p>
+      <w:pPr>
+        <w:autoSpaceDE w:val="0"/>
+        <w:autoSpaceDN w:val="0"/>
+        <w:adjustRightInd w:val="0"/>
+        <w:spacing w:after="0" w:line="240" w:lineRule="auto"/>
+        <w:rPr>
+          <w:rFonts w:eastAsia="ArialMT" w:cstheme="minorHAnsi"/>
+          <w:color w:val="000000"/>
+          <w:sz w:val="24"/>
+          <w:szCs w:val="24"/>
+        </w:rPr>
+      </w:pPr>
+      <w:r>
+        <w:rPr>
+          <w:rFonts w:eastAsia="ArialMT" w:cstheme="minorHAnsi"/>
+          <w:color w:val="000000"/>
+          <w:sz w:val="24"/>
+          <w:szCs w:val="24"/>
+        </w:rPr>
+        <w:t>Step 6: Document the Nmap Scan Output</w:t>
+      </w:r>
+    </w:p>
+    <w:p>
+      <w:pPr>
+        <w:autoSpaceDE w:val="0"/>
+        <w:autoSpaceDN w:val="0"/>
+        <w:adjustRightInd w:val="0"/>
+        <w:spacing w:after="0" w:line="240" w:lineRule="auto"/>
+        <w:rPr>
+          <w:rFonts w:eastAsia="ArialMT" w:cstheme="minorHAnsi"/>
+          <w:color w:val="000000"/>
+          <w:sz w:val="24"/>
+          <w:szCs w:val="24"/>
+        </w:rPr>
+      </w:pPr>
+      <w:r>
+        <w:rPr>
+          <w:rFonts w:eastAsia="ArialMT" w:cstheme="minorHAnsi"/>
+          <w:color w:val="000000"/>
+          <w:sz w:val="24"/>
+          <w:szCs w:val="24"/>
+        </w:rPr>
+        <w:t>Sample Nmap Output</w:t>
+      </w:r>
+    </w:p>
+    <w:p>
+      <w:pPr>
+        <w:autoSpaceDE w:val="0"/>
+        <w:autoSpaceDN w:val="0"/>
+        <w:adjustRightInd w:val="0"/>
+        <w:spacing w:after="0" w:line="240" w:lineRule="auto"/>
+        <w:rPr>
+          <w:rFonts w:eastAsia="ArialMT" w:cstheme="minorHAnsi"/>
+          <w:color w:val="AAB8C7"/>
+          <w:sz w:val="24"/>
+          <w:szCs w:val="24"/>
+        </w:rPr>
+      </w:pPr>
+      <w:r>
+        <w:rPr>
+          <w:rFonts w:eastAsia="ArialMT" w:cstheme="minorHAnsi"/>
+          <w:color w:val="AAB8C7"/>
+          <w:sz w:val="24"/>
+          <w:szCs w:val="24"/>
+        </w:rPr>
+        <w:t xml:space="preserve">Starting Nmap 7.92 </w:t>
+      </w:r>
+      <w:proofErr w:type="gramStart"/>
+      <w:r>
+        <w:rPr>
+          <w:rFonts w:eastAsia="ArialMT" w:cstheme="minorHAnsi"/>
+          <w:color w:val="AAB8C7"/>
+          <w:sz w:val="24"/>
+          <w:szCs w:val="24"/>
+        </w:rPr>
+        <w:t>( https://nmap.org</w:t>
+      </w:r>
+      <w:proofErr w:type="gramEnd"/>
+      <w:r>
+        <w:rPr>
+          <w:rFonts w:eastAsia="ArialMT" w:cstheme="minorHAnsi"/>
+          <w:color w:val="AAB8C7"/>
+          <w:sz w:val="24"/>
+          <w:szCs w:val="24"/>
+        </w:rPr>
+        <w:t xml:space="preserve"> ) at 2024-05-17 09:33 EDT</w:t>
+      </w:r>
+    </w:p>
+    <w:p>
+      <w:pPr>
+        <w:autoSpaceDE w:val="0"/>
+        <w:autoSpaceDN w:val="0"/>
+        <w:adjustRightInd w:val="0"/>
+        <w:spacing w:after="0" w:line="240" w:lineRule="auto"/>
+        <w:rPr>
+          <w:rFonts w:eastAsia="ArialMT" w:cstheme="minorHAnsi"/>
+          <w:color w:val="AAB8C7"/>
+          <w:sz w:val="24"/>
+          <w:szCs w:val="24"/>
+        </w:rPr>
+      </w:pPr>
+      <w:r>
+        <w:rPr>
+          <w:rFonts w:eastAsia="ArialMT" w:cstheme="minorHAnsi"/>
+          <w:color w:val="AAB8C7"/>
+          <w:sz w:val="24"/>
+          <w:szCs w:val="24"/>
+        </w:rPr>
+        <w:t xml:space="preserve">Nmap scan report </w:t>
+      </w:r>
+      <w:r>
+        <w:rPr>
+          <w:rFonts w:eastAsia="ArialMT" w:cstheme="minorHAnsi"/>
+          <w:color w:val="CD7832"/>
+          <w:sz w:val="24"/>
+          <w:szCs w:val="24"/>
+        </w:rPr>
+        <w:t xml:space="preserve">for </w:t>
+      </w:r>
+      <w:proofErr w:type="spellStart"/>
+      <w:r>
+        <w:rPr>
+          <w:rFonts w:eastAsia="ArialMT" w:cstheme="minorHAnsi"/>
+          <w:color w:val="AAB8C7"/>
+          <w:sz w:val="24"/>
+          <w:szCs w:val="24"/>
+        </w:rPr>
+        <w:t>osboxes</w:t>
+      </w:r>
+      <w:proofErr w:type="spellEnd"/>
+      <w:r>
+        <w:rPr>
+          <w:rFonts w:eastAsia="ArialMT" w:cstheme="minorHAnsi"/>
+          <w:color w:val="AAB8C7"/>
+          <w:sz w:val="24"/>
+          <w:szCs w:val="24"/>
+        </w:rPr>
+        <w:t xml:space="preserve"> (10.0.0.135)</w:t>
+      </w:r>
+    </w:p>
+    <w:p>
+      <w:pPr>
+        <w:autoSpaceDE w:val="0"/>
+        <w:autoSpaceDN w:val="0"/>
+        <w:adjustRightInd w:val="0"/>
+        <w:spacing w:after="0" w:line="240" w:lineRule="auto"/>
+        <w:rPr>
+          <w:rFonts w:eastAsia="ArialMT" w:cstheme="minorHAnsi"/>
+          <w:color w:val="AAB8C7"/>
+          <w:sz w:val="24"/>
+          <w:szCs w:val="24"/>
+        </w:rPr>
+      </w:pPr>
+      <w:r>
+        <w:rPr>
+          <w:rFonts w:eastAsia="ArialMT" w:cstheme="minorHAnsi"/>
+          <w:color w:val="AAB8C7"/>
+          <w:sz w:val="24"/>
+          <w:szCs w:val="24"/>
+        </w:rPr>
+        <w:t>Host is up (0.00012s latency).</w:t>
+      </w:r>
+    </w:p>
+    <w:p>
+      <w:pPr>
+        <w:autoSpaceDE w:val="0"/>
+        <w:autoSpaceDN w:val="0"/>
+        <w:adjustRightInd w:val="0"/>
+        <w:spacing w:after="0" w:line="240" w:lineRule="auto"/>
+        <w:rPr>
+          <w:rFonts w:eastAsia="ArialMT" w:cstheme="minorHAnsi"/>
+          <w:color w:val="AAB8C7"/>
+          <w:sz w:val="24"/>
+          <w:szCs w:val="24"/>
+        </w:rPr>
+      </w:pPr>
+      <w:r>
+        <w:rPr>
+          <w:rFonts w:eastAsia="ArialMT" w:cstheme="minorHAnsi"/>
+          <w:color w:val="AAB8C7"/>
+          <w:sz w:val="24"/>
+          <w:szCs w:val="24"/>
+        </w:rPr>
+        <w:t>Not shown: 999 closed ports</w:t>
+      </w:r>
+    </w:p>
+    <w:p>
+      <w:pPr>
+        <w:autoSpaceDE w:val="0"/>
+        <w:autoSpaceDN w:val="0"/>
+        <w:adjustRightInd w:val="0"/>
+        <w:spacing w:after="0" w:line="240" w:lineRule="auto"/>
+        <w:rPr>
+          <w:rFonts w:eastAsia="ArialMT" w:cstheme="minorHAnsi"/>
+          <w:color w:val="AAB8C7"/>
+          <w:sz w:val="24"/>
+          <w:szCs w:val="24"/>
+        </w:rPr>
+      </w:pPr>
+      <w:r>
+        <w:rPr>
+          <w:rFonts w:eastAsia="ArialMT" w:cstheme="minorHAnsi"/>
+          <w:color w:val="AAB8C7"/>
+          <w:sz w:val="24"/>
+          <w:szCs w:val="24"/>
+        </w:rPr>
+        <w:t>PORT STATE SERVICE</w:t>
+      </w:r>
+    </w:p>
+    <w:p>
+      <w:pPr>
+        <w:autoSpaceDE w:val="0"/>
+        <w:autoSpaceDN w:val="0"/>
+        <w:adjustRightInd w:val="0"/>
+        <w:spacing w:after="0" w:line="240" w:lineRule="auto"/>
+        <w:rPr>
+          <w:rFonts w:eastAsia="ArialMT" w:cstheme="minorHAnsi"/>
+          <w:color w:val="AAB8C7"/>
+          <w:sz w:val="24"/>
+          <w:szCs w:val="24"/>
+        </w:rPr>
+      </w:pPr>
+      <w:r>
+        <w:rPr>
+          <w:rFonts w:eastAsia="ArialMT" w:cstheme="minorHAnsi"/>
+          <w:color w:val="AAB8C7"/>
+          <w:sz w:val="24"/>
+          <w:szCs w:val="24"/>
+        </w:rPr>
+        <w:t>80/</w:t>
+      </w:r>
+      <w:proofErr w:type="spellStart"/>
+      <w:r>
+        <w:rPr>
+          <w:rFonts w:eastAsia="ArialMT" w:cstheme="minorHAnsi"/>
+          <w:color w:val="AAB8C7"/>
+          <w:sz w:val="24"/>
+          <w:szCs w:val="24"/>
+        </w:rPr>
+        <w:t>tcp</w:t>
+      </w:r>
+      <w:proofErr w:type="spellEnd"/>
+      <w:r>
+        <w:rPr>
+          <w:rFonts w:eastAsia="ArialMT" w:cstheme="minorHAnsi"/>
+          <w:color w:val="AAB8C7"/>
+          <w:sz w:val="24"/>
+          <w:szCs w:val="24"/>
+        </w:rPr>
+        <w:t xml:space="preserve"> open http</w:t>
+      </w:r>
+    </w:p>
+    <w:p>
+      <w:pPr>
+        <w:autoSpaceDE w:val="0"/>
+        <w:autoSpaceDN w:val="0"/>
+        <w:adjustRightInd w:val="0"/>
+        <w:spacing w:after="0" w:line="240" w:lineRule="auto"/>
+        <w:rPr>
+          <w:rFonts w:eastAsia="ArialMT" w:cstheme="minorHAnsi"/>
+          <w:color w:val="AAB8C7"/>
+          <w:sz w:val="24"/>
+          <w:szCs w:val="24"/>
+        </w:rPr>
+      </w:pPr>
+      <w:r>
+        <w:rPr>
+          <w:rFonts w:eastAsia="ArialMT" w:cstheme="minorHAnsi"/>
+          <w:color w:val="AAB8C7"/>
+          <w:sz w:val="24"/>
+          <w:szCs w:val="24"/>
+        </w:rPr>
+        <w:t xml:space="preserve">Nmap </w:t>
+      </w:r>
+      <w:r>
+        <w:rPr>
+          <w:rFonts w:eastAsia="ArialMT" w:cstheme="minorHAnsi"/>
+          <w:color w:val="CD7832"/>
+          <w:sz w:val="24"/>
+          <w:szCs w:val="24"/>
+        </w:rPr>
+        <w:t>done</w:t>
+      </w:r>
+      <w:r>
+        <w:rPr>
+          <w:rFonts w:eastAsia="ArialMT" w:cstheme="minorHAnsi"/>
+          <w:color w:val="AAB8C7"/>
+          <w:sz w:val="24"/>
+          <w:szCs w:val="24"/>
+        </w:rPr>
+        <w:t xml:space="preserve">: 1 IP address (1 host up) scanned </w:t>
+      </w:r>
+      <w:r>
+        <w:rPr>
+          <w:rFonts w:eastAsia="ArialMT" w:cstheme="minorHAnsi"/>
+          <w:color w:val="CD7832"/>
+          <w:sz w:val="24"/>
+          <w:szCs w:val="24"/>
+        </w:rPr>
+        <w:t xml:space="preserve">in </w:t>
+      </w:r>
+      <w:r>
+        <w:rPr>
+          <w:rFonts w:eastAsia="ArialMT" w:cstheme="minorHAnsi"/>
+          <w:color w:val="AAB8C7"/>
+          <w:sz w:val="24"/>
+          <w:szCs w:val="24"/>
+        </w:rPr>
+        <w:t>1.23 seconds</w:t>
+      </w:r>
+    </w:p>
+    <w:p>
+      <w:pPr>
+        <w:autoSpaceDE w:val="0"/>
+        <w:autoSpaceDN w:val="0"/>
+        <w:adjustRightInd w:val="0"/>
+        <w:spacing w:after="0" w:line="240" w:lineRule="auto"/>
+        <w:rPr>
+          <w:rFonts w:eastAsia="ArialMT" w:cstheme="minorHAnsi"/>
+          <w:color w:val="000000"/>
+          <w:sz w:val="24"/>
+          <w:szCs w:val="24"/>
+        </w:rPr>
+      </w:pPr>
+      <w:r>
+        <w:rPr>
+          <w:rFonts w:eastAsia="ArialMT" w:cstheme="minorHAnsi"/>
+          <w:color w:val="000000"/>
+          <w:sz w:val="24"/>
+          <w:szCs w:val="24"/>
+        </w:rPr>
+        <w:t>Observation</w:t>
+      </w:r>
+    </w:p>
+    <w:p>
+      <w:pPr>
+        <w:autoSpaceDE w:val="0"/>
+        <w:autoSpaceDN w:val="0"/>
+        <w:adjustRightInd w:val="0"/>
+        <w:spacing w:after="0" w:line="240" w:lineRule="auto"/>
+        <w:rPr>
+          <w:rFonts w:eastAsia="ArialMT" w:cstheme="minorHAnsi"/>
+          <w:color w:val="000000"/>
+          <w:sz w:val="24"/>
+          <w:szCs w:val="24"/>
+        </w:rPr>
+      </w:pPr>
+      <w:r>
+        <w:rPr>
+          <w:rFonts w:eastAsia="ArialMT" w:cstheme="minorHAnsi"/>
+          <w:color w:val="000000"/>
+          <w:sz w:val="24"/>
+          <w:szCs w:val="24"/>
+        </w:rPr>
+        <w:t>Ports 80 (HTTP) is open.</w:t>
+      </w:r>
+    </w:p>
+    <w:p>
+      <w:pPr>
+        <w:tabs>
+          <w:tab w:val="left" w:pos="8250"/>
+        </w:tabs>
+        <w:rPr>
+          <w:rFonts w:cstheme="minorHAnsi"/>
+          <w:sz w:val="24"/>
+          <w:szCs w:val="24"/>
+        </w:rPr>
+      </w:pPr>
+      <w:r>
+        <w:rPr>
+          <w:rFonts w:eastAsia="ArialMT" w:cstheme="minorHAnsi"/>
+          <w:color w:val="000000"/>
+          <w:sz w:val="24"/>
+          <w:szCs w:val="24"/>
+        </w:rPr>
+        <w:t>This indicates that Nginx is properly configured and accessible.</w:t>
+      </w:r>
+    </w:p>
+    <w:p>
+      <w:pPr>
+        <w:tabs>
+          <w:tab w:val="left" w:pos="8250"/>
+        </w:tabs>
+        <w:rPr>
+          <w:rFonts w:cstheme="minorHAnsi"/>
+          <w:sz w:val="24"/>
+          <w:szCs w:val="24"/>
+        </w:rPr>
+      </w:pPr>
+    </w:p>
+    <w:p>
+      <w:pPr>
+        <w:rPr>
+          <w:rFonts w:cstheme="minorHAnsi"/>
+          <w:sz w:val="24"/>
+          <w:szCs w:val="24"/>
+        </w:rPr>
+      </w:pPr>
+    </w:p>
     <w:sectPr>
       <w:pgSz w:w="12240" w:h="15840"/>
       <w:pgMar w:top="1440" w:right="1440" w:bottom="1440" w:left="1440" w:header="720" w:footer="720" w:gutter="0"/>

</xml_diff>